<commit_message>
Change metadata title from "SAMPLE AGREEMENTS" to "DSRP - Shared Cost Agreement"
</commit_message>
<xml_diff>
--- a/services/dsrp-api/app/templates/shared_cost_agreement.docx
+++ b/services/dsrp-api/app/templates/shared_cost_agreement.docx
@@ -144,13 +144,23 @@
         <w:t>{</w:t>
       </w:r>
       <w:proofErr w:type="spellStart"/>
-      <w:r>
-        <w:rPr>
-          <w:rFonts w:ascii="Calibri" w:hAnsi="Calibri" w:cs="Arial"/>
-          <w:color w:val="000000"/>
-          <w:sz w:val="20"/>
-        </w:rPr>
-        <w:t>d.agreement_no</w:t>
+      <w:proofErr w:type="gramStart"/>
+      <w:r>
+        <w:rPr>
+          <w:rFonts w:ascii="Calibri" w:hAnsi="Calibri" w:cs="Arial"/>
+          <w:color w:val="000000"/>
+          <w:sz w:val="20"/>
+        </w:rPr>
+        <w:t>d.agreement</w:t>
+      </w:r>
+      <w:proofErr w:type="gramEnd"/>
+      <w:r>
+        <w:rPr>
+          <w:rFonts w:ascii="Calibri" w:hAnsi="Calibri" w:cs="Arial"/>
+          <w:color w:val="000000"/>
+          <w:sz w:val="20"/>
+        </w:rPr>
+        <w:t>_no</w:t>
       </w:r>
       <w:proofErr w:type="spellEnd"/>
       <w:r>
@@ -217,14 +227,25 @@
         <w:t>{</w:t>
       </w:r>
       <w:proofErr w:type="spellStart"/>
-      <w:r>
-        <w:rPr>
-          <w:rFonts w:ascii="Calibri" w:hAnsi="Calibri" w:cs="Arial"/>
-          <w:color w:val="000000"/>
-          <w:sz w:val="20"/>
-          <w:lang w:val="en-CA"/>
-        </w:rPr>
-        <w:t>d.applicant_name</w:t>
+      <w:proofErr w:type="gramStart"/>
+      <w:r>
+        <w:rPr>
+          <w:rFonts w:ascii="Calibri" w:hAnsi="Calibri" w:cs="Arial"/>
+          <w:color w:val="000000"/>
+          <w:sz w:val="20"/>
+          <w:lang w:val="en-CA"/>
+        </w:rPr>
+        <w:t>d.applicant</w:t>
+      </w:r>
+      <w:proofErr w:type="gramEnd"/>
+      <w:r>
+        <w:rPr>
+          <w:rFonts w:ascii="Calibri" w:hAnsi="Calibri" w:cs="Arial"/>
+          <w:color w:val="000000"/>
+          <w:sz w:val="20"/>
+          <w:lang w:val="en-CA"/>
+        </w:rPr>
+        <w:t>_name</w:t>
       </w:r>
       <w:proofErr w:type="spellEnd"/>
       <w:r>
@@ -248,14 +269,25 @@
         <w:t>{</w:t>
       </w:r>
       <w:proofErr w:type="spellStart"/>
-      <w:r>
-        <w:rPr>
-          <w:rFonts w:ascii="Calibri" w:hAnsi="Calibri" w:cs="Arial"/>
-          <w:color w:val="000000"/>
-          <w:sz w:val="20"/>
-          <w:lang w:val="en-CA"/>
-        </w:rPr>
-        <w:t>d.applicant_company_name</w:t>
+      <w:proofErr w:type="gramStart"/>
+      <w:r>
+        <w:rPr>
+          <w:rFonts w:ascii="Calibri" w:hAnsi="Calibri" w:cs="Arial"/>
+          <w:color w:val="000000"/>
+          <w:sz w:val="20"/>
+          <w:lang w:val="en-CA"/>
+        </w:rPr>
+        <w:t>d.applicant</w:t>
+      </w:r>
+      <w:proofErr w:type="gramEnd"/>
+      <w:r>
+        <w:rPr>
+          <w:rFonts w:ascii="Calibri" w:hAnsi="Calibri" w:cs="Arial"/>
+          <w:color w:val="000000"/>
+          <w:sz w:val="20"/>
+          <w:lang w:val="en-CA"/>
+        </w:rPr>
+        <w:t>_company_name</w:t>
       </w:r>
       <w:proofErr w:type="spellEnd"/>
       <w:r>
@@ -284,14 +316,25 @@
         <w:t>{</w:t>
       </w:r>
       <w:proofErr w:type="spellStart"/>
-      <w:r>
-        <w:rPr>
-          <w:rFonts w:ascii="Calibri" w:hAnsi="Calibri" w:cs="Arial"/>
-          <w:color w:val="000000"/>
-          <w:sz w:val="20"/>
-          <w:lang w:val="en-CA"/>
-        </w:rPr>
-        <w:t>d.applicant_address:convCRLF</w:t>
+      <w:proofErr w:type="gramStart"/>
+      <w:r>
+        <w:rPr>
+          <w:rFonts w:ascii="Calibri" w:hAnsi="Calibri" w:cs="Arial"/>
+          <w:color w:val="000000"/>
+          <w:sz w:val="20"/>
+          <w:lang w:val="en-CA"/>
+        </w:rPr>
+        <w:t>d.applicant</w:t>
+      </w:r>
+      <w:proofErr w:type="gramEnd"/>
+      <w:r>
+        <w:rPr>
+          <w:rFonts w:ascii="Calibri" w:hAnsi="Calibri" w:cs="Arial"/>
+          <w:color w:val="000000"/>
+          <w:sz w:val="20"/>
+          <w:lang w:val="en-CA"/>
+        </w:rPr>
+        <w:t>_address:convCRLF</w:t>
       </w:r>
       <w:proofErr w:type="spellEnd"/>
       <w:r>
@@ -341,14 +384,25 @@
         <w:t>Dear {</w:t>
       </w:r>
       <w:proofErr w:type="spellStart"/>
-      <w:r>
-        <w:rPr>
-          <w:rFonts w:ascii="Calibri" w:hAnsi="Calibri" w:cs="Arial"/>
-          <w:color w:val="000000"/>
-          <w:sz w:val="20"/>
-          <w:lang w:val="en-CA"/>
-        </w:rPr>
-        <w:t>d.applicant_name</w:t>
+      <w:proofErr w:type="gramStart"/>
+      <w:r>
+        <w:rPr>
+          <w:rFonts w:ascii="Calibri" w:hAnsi="Calibri" w:cs="Arial"/>
+          <w:color w:val="000000"/>
+          <w:sz w:val="20"/>
+          <w:lang w:val="en-CA"/>
+        </w:rPr>
+        <w:t>d.applicant</w:t>
+      </w:r>
+      <w:proofErr w:type="gramEnd"/>
+      <w:r>
+        <w:rPr>
+          <w:rFonts w:ascii="Calibri" w:hAnsi="Calibri" w:cs="Arial"/>
+          <w:color w:val="000000"/>
+          <w:sz w:val="20"/>
+          <w:lang w:val="en-CA"/>
+        </w:rPr>
+        <w:t>_name</w:t>
       </w:r>
       <w:proofErr w:type="spellEnd"/>
       <w:r>
@@ -387,14 +441,7 @@
           <w:rFonts w:ascii="Calibri" w:hAnsi="Calibri" w:cs="Arial"/>
           <w:sz w:val="20"/>
         </w:rPr>
-        <w:t xml:space="preserve">Thank you for your request for funding as outlined in your Application dated </w:t>
-      </w:r>
-      <w:r>
-        <w:rPr>
-          <w:rFonts w:ascii="Calibri" w:hAnsi="Calibri" w:cs="Arial"/>
-          <w:sz w:val="20"/>
-        </w:rPr>
-        <w:t>{</w:t>
+        <w:t>Thank you for your request for funding as outlined in your Application dated {</w:t>
       </w:r>
       <w:proofErr w:type="spellStart"/>
       <w:r>
@@ -454,15 +501,7 @@
           <w:color w:val="000000"/>
           <w:sz w:val="20"/>
         </w:rPr>
-        <w:t xml:space="preserve">Ministry of Energy, Mines and Petroleum </w:t>
-      </w:r>
-      <w:r>
-        <w:rPr>
-          <w:rFonts w:ascii="Calibri" w:hAnsi="Calibri"/>
-          <w:color w:val="000000"/>
-          <w:sz w:val="20"/>
-        </w:rPr>
-        <w:t>Resources (the “Province”)</w:t>
+        <w:t>Ministry of Energy, Mines and Petroleum Resources (the “Province”)</w:t>
       </w:r>
       <w:r>
         <w:rPr>
@@ -549,16 +588,7 @@
           <w:sz w:val="20"/>
           <w:lang w:val="en-CA"/>
         </w:rPr>
-        <w:t>under the Dormant Sites Reclamation Program, subject to your acceptance of the terms and conditions of the Agreement, as evide</w:t>
-      </w:r>
-      <w:r>
-        <w:rPr>
-          <w:rFonts w:ascii="Calibri" w:hAnsi="Calibri"/>
-          <w:color w:val="000000"/>
-          <w:sz w:val="20"/>
-          <w:lang w:val="en-CA"/>
-        </w:rPr>
-        <w:t xml:space="preserve">nced by your execution and delivery of this Letter to the Province.   </w:t>
+        <w:t xml:space="preserve">under the Dormant Sites Reclamation Program, subject to your acceptance of the terms and conditions of the Agreement, as evidenced by your execution and delivery of this Letter to the Province.   </w:t>
       </w:r>
     </w:p>
     <w:p>
@@ -596,14 +626,7 @@
           <w:rFonts w:ascii="Calibri" w:hAnsi="Calibri" w:cstheme="minorHAnsi"/>
           <w:sz w:val="20"/>
         </w:rPr>
-        <w:t>will be provided to the Recipient in three steps, as detailed in the Agreement (and in particular with the Services Schedule to the General Terms and Conditi</w:t>
-      </w:r>
-      <w:r>
-        <w:rPr>
-          <w:rFonts w:ascii="Calibri" w:hAnsi="Calibri" w:cstheme="minorHAnsi"/>
-          <w:sz w:val="20"/>
-        </w:rPr>
-        <w:t>ons) and will consist of:</w:t>
+        <w:t>will be provided to the Recipient in three steps, as detailed in the Agreement (and in particular with the Services Schedule to the General Terms and Conditions) and will consist of:</w:t>
       </w:r>
     </w:p>
     <w:p>
@@ -691,14 +714,7 @@
           <w:rFonts w:ascii="Calibri" w:hAnsi="Calibri" w:cstheme="minorHAnsi"/>
           <w:sz w:val="20"/>
         </w:rPr>
-        <w:t>Payment of each portion of the Financial Contribution is conditional upon satisfaction of the Province that the Recipient has complied with the ter</w:t>
-      </w:r>
-      <w:r>
-        <w:rPr>
-          <w:rFonts w:ascii="Calibri" w:hAnsi="Calibri" w:cstheme="minorHAnsi"/>
-          <w:sz w:val="20"/>
-        </w:rPr>
-        <w:t>ms and conditions of this Agreement, and the Recipient’s submission to the Province, upon completion of each step of the Project specified in the Services Schedule, a written statement of account showing:</w:t>
+        <w:t>Payment of each portion of the Financial Contribution is conditional upon satisfaction of the Province that the Recipient has complied with the terms and conditions of this Agreement, and the Recipient’s submission to the Province, upon completion of each step of the Project specified in the Services Schedule, a written statement of account showing:</w:t>
       </w:r>
     </w:p>
     <w:p>
@@ -747,14 +763,7 @@
           <w:rFonts w:ascii="Calibri" w:hAnsi="Calibri" w:cstheme="minorHAnsi"/>
           <w:sz w:val="20"/>
         </w:rPr>
-        <w:t xml:space="preserve">the </w:t>
-      </w:r>
-      <w:r>
-        <w:rPr>
-          <w:rFonts w:ascii="Calibri" w:hAnsi="Calibri" w:cstheme="minorHAnsi"/>
-          <w:sz w:val="20"/>
-        </w:rPr>
-        <w:t>date of the statement and a statement number for identification;</w:t>
+        <w:t>the date of the statement and a statement number for identification;</w:t>
       </w:r>
     </w:p>
     <w:p>
@@ -814,14 +823,7 @@
           <w:rFonts w:ascii="Calibri" w:hAnsi="Calibri" w:cstheme="minorHAnsi"/>
           <w:sz w:val="20"/>
         </w:rPr>
-        <w:t>all documents and</w:t>
-      </w:r>
-      <w:r>
-        <w:rPr>
-          <w:rFonts w:ascii="Calibri" w:hAnsi="Calibri" w:cstheme="minorHAnsi"/>
-          <w:sz w:val="20"/>
-        </w:rPr>
-        <w:t xml:space="preserve"> information required under the Agreement; and</w:t>
+        <w:t>all documents and information required under the Agreement; and</w:t>
       </w:r>
     </w:p>
     <w:p>
@@ -937,16 +939,7 @@
           <w:sz w:val="20"/>
           <w:lang w:val="en-CA"/>
         </w:rPr>
-        <w:t>Ministr</w:t>
-      </w:r>
-      <w:r>
-        <w:rPr>
-          <w:rFonts w:ascii="Calibri" w:hAnsi="Calibri"/>
-          <w:color w:val="000000"/>
-          <w:sz w:val="20"/>
-          <w:lang w:val="en-CA"/>
-        </w:rPr>
-        <w:t xml:space="preserve">y of Energy, Mines and Petroleum Resources, </w:t>
+        <w:t xml:space="preserve">Ministry of Energy, Mines and Petroleum Resources, </w:t>
       </w:r>
     </w:p>
     <w:p>
@@ -1099,14 +1092,25 @@
         <w:t>{</w:t>
       </w:r>
       <w:proofErr w:type="spellStart"/>
-      <w:r>
-        <w:rPr>
-          <w:rFonts w:ascii="Calibri" w:hAnsi="Calibri" w:cs="Arial"/>
-          <w:color w:val="000000"/>
-          <w:sz w:val="20"/>
-          <w:lang w:val="en-CA"/>
-        </w:rPr>
-        <w:t>d.recipient_contact_details:convCRLF</w:t>
+      <w:proofErr w:type="gramStart"/>
+      <w:r>
+        <w:rPr>
+          <w:rFonts w:ascii="Calibri" w:hAnsi="Calibri" w:cs="Arial"/>
+          <w:color w:val="000000"/>
+          <w:sz w:val="20"/>
+          <w:lang w:val="en-CA"/>
+        </w:rPr>
+        <w:t>d.recipient</w:t>
+      </w:r>
+      <w:proofErr w:type="gramEnd"/>
+      <w:r>
+        <w:rPr>
+          <w:rFonts w:ascii="Calibri" w:hAnsi="Calibri" w:cs="Arial"/>
+          <w:color w:val="000000"/>
+          <w:sz w:val="20"/>
+          <w:lang w:val="en-CA"/>
+        </w:rPr>
+        <w:t>_contact_details:convCRLF</w:t>
       </w:r>
       <w:proofErr w:type="spellEnd"/>
       <w:r>
@@ -1185,14 +1189,7 @@
           <w:rFonts w:ascii="Calibri" w:hAnsi="Calibri" w:cs="Arial"/>
           <w:sz w:val="20"/>
         </w:rPr>
-        <w:t>General Term</w:t>
-      </w:r>
-      <w:r>
-        <w:rPr>
-          <w:rFonts w:ascii="Calibri" w:hAnsi="Calibri" w:cs="Arial"/>
-          <w:sz w:val="20"/>
-        </w:rPr>
-        <w:t xml:space="preserve">s and Conditions </w:t>
+        <w:t xml:space="preserve">General Terms and Conditions </w:t>
       </w:r>
       <w:bookmarkEnd w:id="1"/>
       <w:r>
@@ -1206,10 +1203,7 @@
         <w:fldChar w:fldCharType="begin"/>
       </w:r>
       <w:r>
-        <w:instrText xml:space="preserve"> HYPERLINK "https://www2.gov.bc</w:instrText>
-      </w:r>
-      <w:r>
-        <w:instrText xml:space="preserve">.ca/assets/gov/farming-natural-resources-and-industry/natural-gas-oil/responsible-oil-gas-development/dormant_sites_reclamation_program_-_general_terms.pdf" \h </w:instrText>
+        <w:instrText xml:space="preserve"> HYPERLINK "https://www2.gov.bc.ca/assets/gov/farming-natural-resources-and-industry/natural-gas-oil/responsible-oil-gas-development/dormant_sites_reclamation_program_-_general_terms.pdf" \h </w:instrText>
       </w:r>
       <w:r>
         <w:fldChar w:fldCharType="separate"/>
@@ -1269,14 +1263,7 @@
           <w:rFonts w:ascii="Calibri" w:hAnsi="Calibri" w:cs="Arial"/>
           <w:sz w:val="20"/>
         </w:rPr>
-        <w:t>Together, the General Terms and Conditions and this Letter constitute the Agreement between you and the Province.  In the case of any conflict between the provisions of these General Terms and Conditions and the Letter the terms of the Letter will prevail.</w:t>
-      </w:r>
-      <w:r>
-        <w:rPr>
-          <w:rFonts w:ascii="Calibri" w:hAnsi="Calibri" w:cs="Arial"/>
-          <w:sz w:val="20"/>
-        </w:rPr>
-        <w:t xml:space="preserve">  Please indicate your acceptance of the terms of the Agreement as outlined above by signing and returning a copy to the undersigned. </w:t>
+        <w:t xml:space="preserve">Together, the General Terms and Conditions and this Letter constitute the Agreement between you and the Province.  In the case of any conflict between the provisions of these General Terms and Conditions and the Letter the terms of the Letter will prevail.  Please indicate your acceptance of the terms of the Agreement as outlined above by signing and returning a copy to the undersigned. </w:t>
       </w:r>
     </w:p>
     <w:p>
@@ -1451,13 +1438,23 @@
         <w:t>{</w:t>
       </w:r>
       <w:proofErr w:type="spellStart"/>
+      <w:proofErr w:type="gramStart"/>
       <w:r>
         <w:rPr>
           <w:rFonts w:ascii="Calibri" w:hAnsi="Calibri" w:cs="Arial"/>
           <w:sz w:val="20"/>
           <w:u w:val="single"/>
         </w:rPr>
-        <w:t>d.agreement_date</w:t>
+        <w:t>d.agreement</w:t>
+      </w:r>
+      <w:proofErr w:type="gramEnd"/>
+      <w:r>
+        <w:rPr>
+          <w:rFonts w:ascii="Calibri" w:hAnsi="Calibri" w:cs="Arial"/>
+          <w:sz w:val="20"/>
+          <w:u w:val="single"/>
+        </w:rPr>
+        <w:t>_date</w:t>
       </w:r>
       <w:proofErr w:type="spellEnd"/>
       <w:r>
@@ -1629,14 +1626,7 @@
           <w:rFonts w:ascii="Calibri" w:hAnsi="Calibri" w:cs="Arial"/>
           <w:sz w:val="20"/>
         </w:rPr>
-        <w:t>M</w:t>
-      </w:r>
-      <w:r>
-        <w:rPr>
-          <w:rFonts w:ascii="Calibri" w:hAnsi="Calibri" w:cs="Arial"/>
-          <w:sz w:val="20"/>
-        </w:rPr>
-        <w:t>inistry of Energy, Mines and Petroleum Resources</w:t>
+        <w:t>Ministry of Energy, Mines and Petroleum Resources</w:t>
       </w:r>
     </w:p>
     <w:p>
@@ -2055,12 +2045,21 @@
         <w:t>{</w:t>
       </w:r>
       <w:proofErr w:type="spellStart"/>
+      <w:proofErr w:type="gramStart"/>
       <w:r>
         <w:rPr>
           <w:rFonts w:ascii="Calibri" w:hAnsi="Calibri"/>
           <w:sz w:val="20"/>
         </w:rPr>
-        <w:t>d.formatted_well_sites:convCRLF</w:t>
+        <w:t>d.formatted</w:t>
+      </w:r>
+      <w:proofErr w:type="gramEnd"/>
+      <w:r>
+        <w:rPr>
+          <w:rFonts w:ascii="Calibri" w:hAnsi="Calibri"/>
+          <w:sz w:val="20"/>
+        </w:rPr>
+        <w:t>_well_sites:convCRLF</w:t>
       </w:r>
       <w:proofErr w:type="spellEnd"/>
       <w:r>
@@ -2108,15 +2107,7 @@
           <w:szCs w:val="24"/>
           <w:lang w:bidi="en-US"/>
         </w:rPr>
-        <w:t xml:space="preserve">I added in the actual hyperlink to the Terms and Conditions which is found at:  </w:t>
-      </w:r>
-      <w:r>
-        <w:rPr>
-          <w:rFonts w:ascii="Liberation Serif" w:eastAsia="DejaVu Sans" w:hAnsi="Liberation Serif" w:cs="DejaVu Sans"/>
-          <w:szCs w:val="24"/>
-          <w:lang w:bidi="en-US"/>
-        </w:rPr>
-        <w:t>https://www2.gov.bc.ca/assets/gov/farming-natural-resources-and-industry/natural-gas-oil/responsible-oil-gas-development/dormant_sites_reclamation_program_-_general_terms.pdf</w:t>
+        <w:t>I added in the actual hyperlink to the Terms and Conditions which is found at:  https://www2.gov.bc.ca/assets/gov/farming-natural-resources-and-industry/natural-gas-oil/responsible-oil-gas-development/dormant_sites_reclamation_program_-_general_terms.pdf</w:t>
       </w:r>
     </w:p>
   </w:comment>
@@ -2211,6 +2202,7 @@
       <w:t>{</w:t>
     </w:r>
     <w:proofErr w:type="spellStart"/>
+    <w:proofErr w:type="gramStart"/>
     <w:r>
       <w:rPr>
         <w:rFonts w:ascii="Calibri" w:hAnsi="Calibri" w:cs="Arial"/>
@@ -2219,7 +2211,18 @@
         <w:sz w:val="20"/>
         <w:lang w:val="en-CA"/>
       </w:rPr>
-      <w:t>d.applicant_name</w:t>
+      <w:t>d.applicant</w:t>
+    </w:r>
+    <w:proofErr w:type="gramEnd"/>
+    <w:r>
+      <w:rPr>
+        <w:rFonts w:ascii="Calibri" w:hAnsi="Calibri" w:cs="Arial"/>
+        <w:i/>
+        <w:color w:val="FF0000"/>
+        <w:sz w:val="20"/>
+        <w:lang w:val="en-CA"/>
+      </w:rPr>
+      <w:t>_name</w:t>
     </w:r>
     <w:proofErr w:type="spellEnd"/>
     <w:r>

</xml_diff>

<commit_message>
Update Shared Cost Agreement template to new version
</commit_message>
<xml_diff>
--- a/services/dsrp-api/app/templates/shared_cost_agreement.docx
+++ b/services/dsrp-api/app/templates/shared_cost_agreement.docx
@@ -36,7 +36,7 @@
                     </pic:cNvPicPr>
                   </pic:nvPicPr>
                   <pic:blipFill>
-                    <a:blip r:embed="rId8"/>
+                    <a:blip r:embed="rId11"/>
                     <a:stretch>
                       <a:fillRect/>
                     </a:stretch>
@@ -501,7 +501,23 @@
           <w:color w:val="000000"/>
           <w:sz w:val="20"/>
         </w:rPr>
-        <w:t>Ministry of Energy, Mines and Petroleum Resources (the “Province”)</w:t>
+        <w:t xml:space="preserve">Ministry of Energy, Mines and </w:t>
+      </w:r>
+      <w:r>
+        <w:rPr>
+          <w:rFonts w:ascii="Calibri" w:hAnsi="Calibri"/>
+          <w:color w:val="000000"/>
+          <w:sz w:val="20"/>
+        </w:rPr>
+        <w:t>Low Carbon Innovation</w:t>
+      </w:r>
+      <w:r>
+        <w:rPr>
+          <w:rFonts w:ascii="Calibri" w:hAnsi="Calibri"/>
+          <w:color w:val="000000"/>
+          <w:sz w:val="20"/>
+        </w:rPr>
+        <w:t xml:space="preserve"> (the “Province”)</w:t>
       </w:r>
       <w:r>
         <w:rPr>
@@ -689,7 +705,21 @@
           <w:rFonts w:ascii="Calibri" w:hAnsi="Calibri" w:cstheme="minorHAnsi"/>
           <w:sz w:val="20"/>
         </w:rPr>
-        <w:t xml:space="preserve">Final Payment of up to 30% </w:t>
+        <w:t xml:space="preserve">Final Payment </w:t>
+      </w:r>
+      <w:r>
+        <w:rPr>
+          <w:rFonts w:ascii="Calibri" w:hAnsi="Calibri" w:cstheme="minorHAnsi"/>
+          <w:sz w:val="20"/>
+        </w:rPr>
+        <w:t>of remaining Eligible Costs</w:t>
+      </w:r>
+      <w:r>
+        <w:rPr>
+          <w:rFonts w:ascii="Calibri" w:hAnsi="Calibri" w:cstheme="minorHAnsi"/>
+          <w:sz w:val="20"/>
+        </w:rPr>
+        <w:t xml:space="preserve"> </w:t>
       </w:r>
     </w:p>
     <w:p>
@@ -939,7 +969,25 @@
           <w:sz w:val="20"/>
           <w:lang w:val="en-CA"/>
         </w:rPr>
-        <w:t xml:space="preserve">Ministry of Energy, Mines and Petroleum Resources, </w:t>
+        <w:t xml:space="preserve">Ministry of Energy, Mines and </w:t>
+      </w:r>
+      <w:r>
+        <w:rPr>
+          <w:rFonts w:ascii="Calibri" w:hAnsi="Calibri"/>
+          <w:color w:val="000000"/>
+          <w:sz w:val="20"/>
+          <w:lang w:val="en-CA"/>
+        </w:rPr>
+        <w:t>Low Carbon Innovation</w:t>
+      </w:r>
+      <w:r>
+        <w:rPr>
+          <w:rFonts w:ascii="Calibri" w:hAnsi="Calibri"/>
+          <w:color w:val="000000"/>
+          <w:sz w:val="20"/>
+          <w:lang w:val="en-CA"/>
+        </w:rPr>
+        <w:t xml:space="preserve">, </w:t>
       </w:r>
     </w:p>
     <w:p>
@@ -988,7 +1036,7 @@
         <w:ind w:left="2160"/>
         <w:jc w:val="both"/>
       </w:pPr>
-      <w:hyperlink r:id="rId9">
+      <w:hyperlink r:id="rId12">
         <w:r>
           <w:rPr>
             <w:rStyle w:val="InternetLink"/>
@@ -1202,203 +1250,244 @@
       <w:r>
         <w:fldChar w:fldCharType="begin"/>
       </w:r>
-      <w:r>
-        <w:instrText xml:space="preserve"> HYPERLINK "https://www2.gov.bc.ca/assets/gov/farming-natural-resources-and-industry/natural-gas-oil/responsible-oil-gas-development/dormant_sites_reclamation_program_-_general_terms.pdf" \h </w:instrText>
-      </w:r>
+      <w:ins w:id="2" w:author="Luke Mitchell" w:date="2021-03-10T10:59:00Z">
+        <w:r>
+          <w:instrText xml:space="preserve">HYPERLINK "https://www2.gov.bc.ca/assets/gov/farming-natural-resources-and-industry/natural-gas-oil/responsible-oil-gas-development/dsrp_increment_2_general_terms_and_conditions.pdf" \h </w:instrText>
+        </w:r>
+      </w:ins>
+      <w:del w:id="3" w:author="Luke Mitchell" w:date="2021-03-10T10:39:00Z">
+        <w:r>
+          <w:delInstrText xml:space="preserve"> HYPERLINK "https://www2.gov.bc.ca/assets/gov/farming-natural-resources-and-industry/natural-gas-oil/responsible-oil-gas-development/dormant_sites_reclamation_program_-_general_terms.pdf" \h </w:delInstrText>
+        </w:r>
+      </w:del>
+      <w:ins w:id="4" w:author="Luke Mitchell" w:date="2021-03-10T10:59:00Z"/>
       <w:r>
         <w:fldChar w:fldCharType="separate"/>
       </w:r>
-      <w:commentRangeStart w:id="2"/>
-      <w:ins w:id="3" w:author="Pal, Stephen E EMPR:EX" w:date="2020-06-16T11:12:00Z">
+      <w:r>
+        <w:rPr>
+          <w:rStyle w:val="InternetLink"/>
+          <w:rFonts w:ascii="Calibri" w:hAnsi="Calibri"/>
+          <w:sz w:val="20"/>
+          <w:lang w:val="en-CA"/>
+        </w:rPr>
+        <w:t>Terms &amp; Con</w:t>
+      </w:r>
+      <w:r>
+        <w:rPr>
+          <w:rStyle w:val="InternetLink"/>
+          <w:rFonts w:ascii="Calibri" w:hAnsi="Calibri"/>
+          <w:sz w:val="20"/>
+          <w:lang w:val="en-CA"/>
+        </w:rPr>
+        <w:t>d</w:t>
+      </w:r>
+      <w:r>
+        <w:rPr>
+          <w:rStyle w:val="InternetLink"/>
+          <w:rFonts w:ascii="Calibri" w:hAnsi="Calibri"/>
+          <w:sz w:val="20"/>
+          <w:lang w:val="en-CA"/>
+        </w:rPr>
+        <w:t>itions</w:t>
+      </w:r>
+      <w:r>
+        <w:rPr>
+          <w:rStyle w:val="InternetLink"/>
+          <w:rFonts w:ascii="Calibri" w:hAnsi="Calibri"/>
+          <w:sz w:val="20"/>
+          <w:lang w:val="en-CA"/>
+        </w:rPr>
+        <w:fldChar w:fldCharType="end"/>
+      </w:r>
+      <w:r>
+        <w:rPr>
+          <w:rFonts w:ascii="Calibri" w:hAnsi="Calibri" w:cs="Arial"/>
+          <w:sz w:val="20"/>
+        </w:rPr>
+        <w:t xml:space="preserve">.  </w:t>
+      </w:r>
+    </w:p>
+    <w:p>
+      <w:pPr>
+        <w:jc w:val="both"/>
+        <w:rPr>
+          <w:rFonts w:ascii="Calibri" w:hAnsi="Calibri" w:cs="Arial"/>
+          <w:sz w:val="20"/>
+        </w:rPr>
+      </w:pPr>
+    </w:p>
+    <w:p>
+      <w:pPr>
+        <w:jc w:val="both"/>
+        <w:rPr>
+          <w:rFonts w:asciiTheme="minorHAnsi" w:hAnsiTheme="minorHAnsi" w:cs="Arial"/>
+          <w:sz w:val="20"/>
+        </w:rPr>
+      </w:pPr>
+      <w:r>
+        <w:rPr>
+          <w:rFonts w:ascii="Calibri" w:hAnsi="Calibri" w:cs="Arial"/>
+          <w:sz w:val="20"/>
+        </w:rPr>
+        <w:t xml:space="preserve">Together, the General Terms and Conditions and this Letter constitute the Agreement between you and the Province.  In the case of any conflict between the provisions of these General Terms and Conditions and the Letter the terms of the Letter will prevail.  Please indicate your acceptance of the terms of the Agreement as outlined above by signing and returning a copy to the undersigned. </w:t>
+      </w:r>
+    </w:p>
+    <w:p>
+      <w:pPr>
+        <w:jc w:val="both"/>
+        <w:rPr>
+          <w:rFonts w:ascii="Calibri" w:hAnsi="Calibri" w:cs="Arial"/>
+          <w:sz w:val="20"/>
+        </w:rPr>
+      </w:pPr>
+    </w:p>
+    <w:p>
+      <w:pPr>
+        <w:jc w:val="both"/>
+        <w:rPr>
+          <w:rFonts w:asciiTheme="minorHAnsi" w:hAnsiTheme="minorHAnsi" w:cs="Arial"/>
+          <w:sz w:val="20"/>
+        </w:rPr>
+      </w:pPr>
+      <w:r>
+        <w:rPr>
+          <w:rFonts w:ascii="Calibri" w:hAnsi="Calibri" w:cs="Arial"/>
+          <w:sz w:val="20"/>
+        </w:rPr>
+        <w:t xml:space="preserve">We wish you success in achieving the objectives of the Agreement.  </w:t>
+      </w:r>
+    </w:p>
+    <w:p>
+      <w:pPr>
+        <w:jc w:val="both"/>
+        <w:rPr>
+          <w:rFonts w:ascii="Calibri" w:hAnsi="Calibri" w:cs="Arial"/>
+          <w:sz w:val="20"/>
+        </w:rPr>
+      </w:pPr>
+    </w:p>
+    <w:p>
+      <w:pPr>
+        <w:jc w:val="both"/>
+        <w:rPr>
+          <w:rFonts w:asciiTheme="minorHAnsi" w:hAnsiTheme="minorHAnsi" w:cs="Arial"/>
+          <w:sz w:val="20"/>
+        </w:rPr>
+      </w:pPr>
+      <w:r>
+        <w:rPr>
+          <w:rFonts w:ascii="Calibri" w:hAnsi="Calibri" w:cs="Arial"/>
+          <w:sz w:val="20"/>
+        </w:rPr>
+        <w:t xml:space="preserve">We encourage you to contact ministry staff as detailed above for any further assistance you may require.  </w:t>
+      </w:r>
+    </w:p>
+    <w:p>
+      <w:pPr>
+        <w:jc w:val="both"/>
+        <w:rPr>
+          <w:rFonts w:ascii="Calibri" w:hAnsi="Calibri" w:cs="Arial"/>
+          <w:sz w:val="20"/>
+        </w:rPr>
+      </w:pPr>
+    </w:p>
+    <w:p>
+      <w:pPr>
+        <w:jc w:val="both"/>
+        <w:rPr>
+          <w:rFonts w:ascii="Calibri" w:hAnsi="Calibri" w:cs="Arial"/>
+          <w:sz w:val="20"/>
+        </w:rPr>
+      </w:pPr>
+      <w:r>
+        <w:rPr>
+          <w:rFonts w:ascii="Calibri" w:hAnsi="Calibri" w:cs="Arial"/>
+          <w:sz w:val="20"/>
+        </w:rPr>
+        <w:t>Yours truly,</w:t>
+      </w:r>
+    </w:p>
+    <w:p>
+      <w:pPr>
+        <w:jc w:val="both"/>
+        <w:rPr>
+          <w:rFonts w:asciiTheme="minorHAnsi" w:hAnsiTheme="minorHAnsi" w:cs="Arial"/>
+          <w:sz w:val="20"/>
+        </w:rPr>
+      </w:pPr>
+      <w:ins w:id="5" w:author="Leinweber, Rachelle R EMLI:EX" w:date="2021-01-29T13:25:00Z">
         <w:r>
           <w:rPr>
-            <w:rStyle w:val="InternetLink"/>
-            <w:rFonts w:ascii="Calibri" w:hAnsi="Calibri"/>
+            <w:rFonts w:ascii="Calibri" w:hAnsi="Calibri" w:cs="Arial"/>
+            <w:noProof/>
             <w:sz w:val="20"/>
-            <w:lang w:val="en-CA"/>
           </w:rPr>
-          <w:t>Terms &amp; Conditions</w:t>
+          <w:drawing>
+            <wp:anchor distT="0" distB="0" distL="114300" distR="114300" simplePos="0" relativeHeight="251658240" behindDoc="1" locked="0" layoutInCell="1" allowOverlap="1" wp14:anchorId="6C4A7343" wp14:editId="36F89FB2">
+              <wp:simplePos x="0" y="0"/>
+              <wp:positionH relativeFrom="margin">
+                <wp:align>left</wp:align>
+              </wp:positionH>
+              <wp:positionV relativeFrom="paragraph">
+                <wp:posOffset>49530</wp:posOffset>
+              </wp:positionV>
+              <wp:extent cx="2210108" cy="409632"/>
+              <wp:effectExtent l="0" t="0" r="0" b="9525"/>
+              <wp:wrapNone/>
+              <wp:docPr id="4" name="Picture 4"/>
+              <wp:cNvGraphicFramePr>
+                <a:graphicFrameLocks xmlns:a="http://schemas.openxmlformats.org/drawingml/2006/main" noChangeAspect="1"/>
+              </wp:cNvGraphicFramePr>
+              <a:graphic xmlns:a="http://schemas.openxmlformats.org/drawingml/2006/main">
+                <a:graphicData uri="http://schemas.openxmlformats.org/drawingml/2006/picture">
+                  <pic:pic xmlns:pic="http://schemas.openxmlformats.org/drawingml/2006/picture">
+                    <pic:nvPicPr>
+                      <pic:cNvPr id="4" name="Black.png"/>
+                      <pic:cNvPicPr/>
+                    </pic:nvPicPr>
+                    <pic:blipFill>
+                      <a:blip r:embed="rId13">
+                        <a:extLst>
+                          <a:ext uri="{28A0092B-C50C-407E-A947-70E740481C1C}">
+                            <a14:useLocalDpi xmlns:a14="http://schemas.microsoft.com/office/drawing/2010/main" val="0"/>
+                          </a:ext>
+                        </a:extLst>
+                      </a:blip>
+                      <a:stretch>
+                        <a:fillRect/>
+                      </a:stretch>
+                    </pic:blipFill>
+                    <pic:spPr>
+                      <a:xfrm>
+                        <a:off x="0" y="0"/>
+                        <a:ext cx="2210108" cy="409632"/>
+                      </a:xfrm>
+                      <a:prstGeom prst="rect">
+                        <a:avLst/>
+                      </a:prstGeom>
+                    </pic:spPr>
+                  </pic:pic>
+                </a:graphicData>
+              </a:graphic>
+              <wp14:sizeRelH relativeFrom="page">
+                <wp14:pctWidth>0</wp14:pctWidth>
+              </wp14:sizeRelH>
+              <wp14:sizeRelV relativeFrom="page">
+                <wp14:pctHeight>0</wp14:pctHeight>
+              </wp14:sizeRelV>
+            </wp:anchor>
+          </w:drawing>
         </w:r>
       </w:ins>
-      <w:r>
-        <w:rPr>
-          <w:rStyle w:val="InternetLink"/>
-          <w:rFonts w:ascii="Calibri" w:hAnsi="Calibri"/>
-          <w:sz w:val="20"/>
-          <w:lang w:val="en-CA"/>
-        </w:rPr>
-        <w:fldChar w:fldCharType="end"/>
-      </w:r>
-      <w:commentRangeEnd w:id="2"/>
-      <w:r>
-        <w:commentReference w:id="2"/>
-      </w:r>
-      <w:r>
-        <w:rPr>
-          <w:rFonts w:ascii="Calibri" w:hAnsi="Calibri" w:cs="Arial"/>
-          <w:sz w:val="20"/>
-        </w:rPr>
-        <w:t xml:space="preserve">.  </w:t>
-      </w:r>
-    </w:p>
-    <w:p>
-      <w:pPr>
-        <w:jc w:val="both"/>
-        <w:rPr>
-          <w:rFonts w:ascii="Calibri" w:hAnsi="Calibri" w:cs="Arial"/>
-          <w:sz w:val="20"/>
-        </w:rPr>
-      </w:pPr>
-    </w:p>
-    <w:p>
-      <w:pPr>
-        <w:jc w:val="both"/>
-        <w:rPr>
-          <w:rFonts w:asciiTheme="minorHAnsi" w:hAnsiTheme="minorHAnsi" w:cs="Arial"/>
-          <w:sz w:val="20"/>
-        </w:rPr>
-      </w:pPr>
-      <w:r>
-        <w:rPr>
-          <w:rFonts w:ascii="Calibri" w:hAnsi="Calibri" w:cs="Arial"/>
-          <w:sz w:val="20"/>
-        </w:rPr>
-        <w:t xml:space="preserve">Together, the General Terms and Conditions and this Letter constitute the Agreement between you and the Province.  In the case of any conflict between the provisions of these General Terms and Conditions and the Letter the terms of the Letter will prevail.  Please indicate your acceptance of the terms of the Agreement as outlined above by signing and returning a copy to the undersigned. </w:t>
-      </w:r>
-    </w:p>
-    <w:p>
-      <w:pPr>
-        <w:jc w:val="both"/>
-        <w:rPr>
-          <w:rFonts w:ascii="Calibri" w:hAnsi="Calibri" w:cs="Arial"/>
-          <w:sz w:val="20"/>
-        </w:rPr>
-      </w:pPr>
-    </w:p>
-    <w:p>
-      <w:pPr>
-        <w:jc w:val="both"/>
-        <w:rPr>
-          <w:rFonts w:asciiTheme="minorHAnsi" w:hAnsiTheme="minorHAnsi" w:cs="Arial"/>
-          <w:sz w:val="20"/>
-        </w:rPr>
-      </w:pPr>
-      <w:r>
-        <w:rPr>
-          <w:rFonts w:ascii="Calibri" w:hAnsi="Calibri" w:cs="Arial"/>
-          <w:sz w:val="20"/>
-        </w:rPr>
-        <w:t xml:space="preserve">We wish you success in achieving the objectives of the Agreement.  </w:t>
-      </w:r>
-    </w:p>
-    <w:p>
-      <w:pPr>
-        <w:jc w:val="both"/>
-        <w:rPr>
-          <w:rFonts w:ascii="Calibri" w:hAnsi="Calibri" w:cs="Arial"/>
-          <w:sz w:val="20"/>
-        </w:rPr>
-      </w:pPr>
-    </w:p>
-    <w:p>
-      <w:pPr>
-        <w:jc w:val="both"/>
-        <w:rPr>
-          <w:rFonts w:asciiTheme="minorHAnsi" w:hAnsiTheme="minorHAnsi" w:cs="Arial"/>
-          <w:sz w:val="20"/>
-        </w:rPr>
-      </w:pPr>
-      <w:r>
-        <w:rPr>
-          <w:rFonts w:ascii="Calibri" w:hAnsi="Calibri" w:cs="Arial"/>
-          <w:sz w:val="20"/>
-        </w:rPr>
-        <w:t xml:space="preserve">We encourage you to contact ministry staff as detailed above for any further assistance you may require.  </w:t>
-      </w:r>
-    </w:p>
-    <w:p>
-      <w:pPr>
-        <w:jc w:val="both"/>
-        <w:rPr>
-          <w:rFonts w:ascii="Calibri" w:hAnsi="Calibri" w:cs="Arial"/>
-          <w:sz w:val="20"/>
-        </w:rPr>
-      </w:pPr>
-    </w:p>
-    <w:p>
-      <w:pPr>
-        <w:jc w:val="both"/>
-        <w:rPr>
-          <w:rFonts w:ascii="Calibri" w:hAnsi="Calibri" w:cs="Arial"/>
-          <w:sz w:val="20"/>
-        </w:rPr>
-      </w:pPr>
-      <w:r>
-        <w:rPr>
-          <w:rFonts w:ascii="Calibri" w:hAnsi="Calibri" w:cs="Arial"/>
-          <w:sz w:val="20"/>
-        </w:rPr>
-        <w:t>Yours truly,</w:t>
-      </w:r>
-    </w:p>
-    <w:p>
-      <w:pPr>
-        <w:jc w:val="both"/>
-        <w:rPr>
-          <w:rFonts w:asciiTheme="minorHAnsi" w:hAnsiTheme="minorHAnsi" w:cs="Arial"/>
-          <w:sz w:val="20"/>
-        </w:rPr>
-      </w:pPr>
-    </w:p>
-    <w:p>
-      <w:pPr>
-        <w:rPr>
-          <w:rFonts w:ascii="Calibri" w:hAnsi="Calibri" w:cs="Arial"/>
-          <w:sz w:val="20"/>
-        </w:rPr>
-      </w:pPr>
-      <w:r>
-        <w:rPr>
-          <w:noProof/>
-        </w:rPr>
-        <w:drawing>
-          <wp:inline distT="0" distB="0" distL="0" distR="0" wp14:anchorId="1BFC3EF2" wp14:editId="370787CE">
-            <wp:extent cx="1048385" cy="323215"/>
-            <wp:effectExtent l="0" t="0" r="0" b="0"/>
-            <wp:docPr id="2" name="Picture 3"/>
-            <wp:cNvGraphicFramePr>
-              <a:graphicFrameLocks xmlns:a="http://schemas.openxmlformats.org/drawingml/2006/main" noChangeAspect="1"/>
-            </wp:cNvGraphicFramePr>
-            <a:graphic xmlns:a="http://schemas.openxmlformats.org/drawingml/2006/main">
-              <a:graphicData uri="http://schemas.openxmlformats.org/drawingml/2006/picture">
-                <pic:pic xmlns:pic="http://schemas.openxmlformats.org/drawingml/2006/picture">
-                  <pic:nvPicPr>
-                    <pic:cNvPr id="2" name="Picture 3"/>
-                    <pic:cNvPicPr>
-                      <a:picLocks noChangeAspect="1" noChangeArrowheads="1"/>
-                    </pic:cNvPicPr>
-                  </pic:nvPicPr>
-                  <pic:blipFill>
-                    <a:blip r:embed="rId13"/>
-                    <a:stretch>
-                      <a:fillRect/>
-                    </a:stretch>
-                  </pic:blipFill>
-                  <pic:spPr bwMode="auto">
-                    <a:xfrm>
-                      <a:off x="0" y="0"/>
-                      <a:ext cx="1048385" cy="323215"/>
-                    </a:xfrm>
-                    <a:prstGeom prst="rect">
-                      <a:avLst/>
-                    </a:prstGeom>
-                  </pic:spPr>
-                </pic:pic>
-              </a:graphicData>
-            </a:graphic>
-          </wp:inline>
-        </w:drawing>
-      </w:r>
+    </w:p>
+    <w:p>
+      <w:pPr>
+        <w:rPr>
+          <w:rFonts w:ascii="Calibri" w:hAnsi="Calibri" w:cs="Arial"/>
+          <w:sz w:val="20"/>
+        </w:rPr>
+      </w:pPr>
     </w:p>
     <w:p>
       <w:pPr>
@@ -1560,23 +1649,7 @@
           <w:rFonts w:ascii="Calibri" w:hAnsi="Calibri" w:cs="Arial"/>
           <w:sz w:val="20"/>
         </w:rPr>
-        <w:t xml:space="preserve">May </w:t>
-      </w:r>
-      <w:proofErr w:type="spellStart"/>
-      <w:r>
-        <w:rPr>
-          <w:rFonts w:ascii="Calibri" w:hAnsi="Calibri" w:cs="Arial"/>
-          <w:sz w:val="20"/>
-        </w:rPr>
-        <w:t>Mah</w:t>
-      </w:r>
-      <w:proofErr w:type="spellEnd"/>
-      <w:r>
-        <w:rPr>
-          <w:rFonts w:ascii="Calibri" w:hAnsi="Calibri" w:cs="Arial"/>
-          <w:sz w:val="20"/>
-        </w:rPr>
-        <w:t>-Paulson – Assistant Deputy Minister</w:t>
+        <w:t>May Mah-Paulson – Assistant Deputy Minister</w:t>
       </w:r>
       <w:r>
         <w:rPr>
@@ -1626,7 +1699,14 @@
           <w:rFonts w:ascii="Calibri" w:hAnsi="Calibri" w:cs="Arial"/>
           <w:sz w:val="20"/>
         </w:rPr>
-        <w:t>Ministry of Energy, Mines and Petroleum Resources</w:t>
+        <w:t xml:space="preserve">Ministry of Energy, Mines and </w:t>
+      </w:r>
+      <w:r>
+        <w:rPr>
+          <w:rFonts w:ascii="Calibri" w:hAnsi="Calibri" w:cs="Arial"/>
+          <w:sz w:val="20"/>
+        </w:rPr>
+        <w:t>Low Carbon Innovation</w:t>
       </w:r>
     </w:p>
     <w:p>
@@ -2097,35 +2177,6 @@
 </w:document>
 </file>
 
-<file path=word/comments.xml><?xml version="1.0" encoding="utf-8"?>
-<w:comments xmlns:wpc="http://schemas.microsoft.com/office/word/2010/wordprocessingCanvas" xmlns:cx="http://schemas.microsoft.com/office/drawing/2014/chartex" xmlns:cx1="http://schemas.microsoft.com/office/drawing/2015/9/8/chartex" xmlns:cx2="http://schemas.microsoft.com/office/drawing/2015/10/21/chartex" xmlns:cx3="http://schemas.microsoft.com/office/drawing/2016/5/9/chartex" xmlns:cx4="http://schemas.microsoft.com/office/drawing/2016/5/10/chartex" xmlns:cx5="http://schemas.microsoft.com/office/drawing/2016/5/11/chartex" xmlns:cx6="http://schemas.microsoft.com/office/drawing/2016/5/12/chartex" xmlns:cx7="http://schemas.microsoft.com/office/drawing/2016/5/13/chartex" xmlns:cx8="http://schemas.microsoft.com/office/drawing/2016/5/14/chartex" xmlns:mc="http://schemas.openxmlformats.org/markup-compatibility/2006" xmlns:aink="http://schemas.microsoft.com/office/drawing/2016/ink" xmlns:am3d="http://schemas.microsoft.com/office/drawing/2017/model3d" xmlns:o="urn:schemas-microsoft-com:office:office" xmlns:r="http://schemas.openxmlformats.org/officeDocument/2006/relationships" xmlns:m="http://schemas.openxmlformats.org/officeDocument/2006/math" xmlns:v="urn:schemas-microsoft-com:vml" xmlns:wp14="http://schemas.microsoft.com/office/word/2010/wordprocessingDrawing" xmlns:wp="http://schemas.openxmlformats.org/drawingml/2006/wordprocessingDrawing" xmlns:w10="urn:schemas-microsoft-com:office:word" xmlns:w="http://schemas.openxmlformats.org/wordprocessingml/2006/main" xmlns:w14="http://schemas.microsoft.com/office/word/2010/wordml" xmlns:w15="http://schemas.microsoft.com/office/word/2012/wordml" xmlns:w16cex="http://schemas.microsoft.com/office/word/2018/wordml/cex" xmlns:w16cid="http://schemas.microsoft.com/office/word/2016/wordml/cid" xmlns:w16="http://schemas.microsoft.com/office/word/2018/wordml" xmlns:w16se="http://schemas.microsoft.com/office/word/2015/wordml/symex" xmlns:wpg="http://schemas.microsoft.com/office/word/2010/wordprocessingGroup" xmlns:wpi="http://schemas.microsoft.com/office/word/2010/wordprocessingInk" xmlns:wne="http://schemas.microsoft.com/office/word/2006/wordml" xmlns:wps="http://schemas.microsoft.com/office/word/2010/wordprocessingShape" mc:Ignorable="w14 w15 w16se w16cid w16 w16cex wp14">
-  <w:comment w:id="2" w:author="Pal, Stephen E EMPR:EX" w:date="2020-06-16T11:13:00Z" w:initials="PSEE">
-    <w:p>
-      <w:r>
-        <w:rPr>
-          <w:rFonts w:ascii="Liberation Serif" w:eastAsia="DejaVu Sans" w:hAnsi="Liberation Serif" w:cs="DejaVu Sans"/>
-          <w:szCs w:val="24"/>
-          <w:lang w:bidi="en-US"/>
-        </w:rPr>
-        <w:t>I added in the actual hyperlink to the Terms and Conditions which is found at:  https://www2.gov.bc.ca/assets/gov/farming-natural-resources-and-industry/natural-gas-oil/responsible-oil-gas-development/dormant_sites_reclamation_program_-_general_terms.pdf</w:t>
-      </w:r>
-    </w:p>
-  </w:comment>
-</w:comments>
-</file>
-
-<file path=word/commentsExtended.xml><?xml version="1.0" encoding="utf-8"?>
-<w15:commentsEx xmlns:wpc="http://schemas.microsoft.com/office/word/2010/wordprocessingCanvas" xmlns:cx="http://schemas.microsoft.com/office/drawing/2014/chartex" xmlns:cx1="http://schemas.microsoft.com/office/drawing/2015/9/8/chartex" xmlns:cx2="http://schemas.microsoft.com/office/drawing/2015/10/21/chartex" xmlns:cx3="http://schemas.microsoft.com/office/drawing/2016/5/9/chartex" xmlns:cx4="http://schemas.microsoft.com/office/drawing/2016/5/10/chartex" xmlns:cx5="http://schemas.microsoft.com/office/drawing/2016/5/11/chartex" xmlns:cx6="http://schemas.microsoft.com/office/drawing/2016/5/12/chartex" xmlns:cx7="http://schemas.microsoft.com/office/drawing/2016/5/13/chartex" xmlns:cx8="http://schemas.microsoft.com/office/drawing/2016/5/14/chartex" xmlns:mc="http://schemas.openxmlformats.org/markup-compatibility/2006" xmlns:aink="http://schemas.microsoft.com/office/drawing/2016/ink" xmlns:am3d="http://schemas.microsoft.com/office/drawing/2017/model3d" xmlns:o="urn:schemas-microsoft-com:office:office" xmlns:r="http://schemas.openxmlformats.org/officeDocument/2006/relationships" xmlns:m="http://schemas.openxmlformats.org/officeDocument/2006/math" xmlns:v="urn:schemas-microsoft-com:vml" xmlns:wp14="http://schemas.microsoft.com/office/word/2010/wordprocessingDrawing" xmlns:wp="http://schemas.openxmlformats.org/drawingml/2006/wordprocessingDrawing" xmlns:w10="urn:schemas-microsoft-com:office:word" xmlns:w="http://schemas.openxmlformats.org/wordprocessingml/2006/main" xmlns:w14="http://schemas.microsoft.com/office/word/2010/wordml" xmlns:w15="http://schemas.microsoft.com/office/word/2012/wordml" xmlns:w16cex="http://schemas.microsoft.com/office/word/2018/wordml/cex" xmlns:w16cid="http://schemas.microsoft.com/office/word/2016/wordml/cid" xmlns:w16="http://schemas.microsoft.com/office/word/2018/wordml" xmlns:w16se="http://schemas.microsoft.com/office/word/2015/wordml/symex" xmlns:wpg="http://schemas.microsoft.com/office/word/2010/wordprocessingGroup" xmlns:wpi="http://schemas.microsoft.com/office/word/2010/wordprocessingInk" xmlns:wne="http://schemas.microsoft.com/office/word/2006/wordml" xmlns:wps="http://schemas.microsoft.com/office/word/2010/wordprocessingShape" mc:Ignorable="w14 w15 w16se w16cid w16 w16cex wp14">
-  <w15:commentEx w15:paraId="280E8720" w15:done="0"/>
-</w15:commentsEx>
-</file>
-
-<file path=word/commentsIds.xml><?xml version="1.0" encoding="utf-8"?>
-<w16cid:commentsIds xmlns:wpc="http://schemas.microsoft.com/office/word/2010/wordprocessingCanvas" xmlns:cx="http://schemas.microsoft.com/office/drawing/2014/chartex" xmlns:cx1="http://schemas.microsoft.com/office/drawing/2015/9/8/chartex" xmlns:cx2="http://schemas.microsoft.com/office/drawing/2015/10/21/chartex" xmlns:cx3="http://schemas.microsoft.com/office/drawing/2016/5/9/chartex" xmlns:cx4="http://schemas.microsoft.com/office/drawing/2016/5/10/chartex" xmlns:cx5="http://schemas.microsoft.com/office/drawing/2016/5/11/chartex" xmlns:cx6="http://schemas.microsoft.com/office/drawing/2016/5/12/chartex" xmlns:cx7="http://schemas.microsoft.com/office/drawing/2016/5/13/chartex" xmlns:cx8="http://schemas.microsoft.com/office/drawing/2016/5/14/chartex" xmlns:mc="http://schemas.openxmlformats.org/markup-compatibility/2006" xmlns:aink="http://schemas.microsoft.com/office/drawing/2016/ink" xmlns:am3d="http://schemas.microsoft.com/office/drawing/2017/model3d" xmlns:o="urn:schemas-microsoft-com:office:office" xmlns:r="http://schemas.openxmlformats.org/officeDocument/2006/relationships" xmlns:m="http://schemas.openxmlformats.org/officeDocument/2006/math" xmlns:v="urn:schemas-microsoft-com:vml" xmlns:wp14="http://schemas.microsoft.com/office/word/2010/wordprocessingDrawing" xmlns:wp="http://schemas.openxmlformats.org/drawingml/2006/wordprocessingDrawing" xmlns:w10="urn:schemas-microsoft-com:office:word" xmlns:w="http://schemas.openxmlformats.org/wordprocessingml/2006/main" xmlns:w14="http://schemas.microsoft.com/office/word/2010/wordml" xmlns:w15="http://schemas.microsoft.com/office/word/2012/wordml" xmlns:w16cex="http://schemas.microsoft.com/office/word/2018/wordml/cex" xmlns:w16cid="http://schemas.microsoft.com/office/word/2016/wordml/cid" xmlns:w16="http://schemas.microsoft.com/office/word/2018/wordml" xmlns:w16se="http://schemas.microsoft.com/office/word/2015/wordml/symex" xmlns:wpg="http://schemas.microsoft.com/office/word/2010/wordprocessingGroup" xmlns:wpi="http://schemas.microsoft.com/office/word/2010/wordprocessingInk" xmlns:wne="http://schemas.microsoft.com/office/word/2006/wordml" xmlns:wps="http://schemas.microsoft.com/office/word/2010/wordprocessingShape" mc:Ignorable="w14 w15 w16se w16cid w16 w16cex wp14">
-  <w16cid:commentId w16cid:paraId="280E8720" w16cid:durableId="22BAA7BB"/>
-</w16cid:commentsIds>
-</file>
-
 <file path=word/endnotes.xml><?xml version="1.0" encoding="utf-8"?>
 <w:endnotes xmlns:wpc="http://schemas.microsoft.com/office/word/2010/wordprocessingCanvas" xmlns:cx="http://schemas.microsoft.com/office/drawing/2014/chartex" xmlns:cx1="http://schemas.microsoft.com/office/drawing/2015/9/8/chartex" xmlns:cx2="http://schemas.microsoft.com/office/drawing/2015/10/21/chartex" xmlns:cx3="http://schemas.microsoft.com/office/drawing/2016/5/9/chartex" xmlns:cx4="http://schemas.microsoft.com/office/drawing/2016/5/10/chartex" xmlns:cx5="http://schemas.microsoft.com/office/drawing/2016/5/11/chartex" xmlns:cx6="http://schemas.microsoft.com/office/drawing/2016/5/12/chartex" xmlns:cx7="http://schemas.microsoft.com/office/drawing/2016/5/13/chartex" xmlns:cx8="http://schemas.microsoft.com/office/drawing/2016/5/14/chartex" xmlns:mc="http://schemas.openxmlformats.org/markup-compatibility/2006" xmlns:aink="http://schemas.microsoft.com/office/drawing/2016/ink" xmlns:am3d="http://schemas.microsoft.com/office/drawing/2017/model3d" xmlns:o="urn:schemas-microsoft-com:office:office" xmlns:r="http://schemas.openxmlformats.org/officeDocument/2006/relationships" xmlns:m="http://schemas.openxmlformats.org/officeDocument/2006/math" xmlns:v="urn:schemas-microsoft-com:vml" xmlns:wp14="http://schemas.microsoft.com/office/word/2010/wordprocessingDrawing" xmlns:wp="http://schemas.openxmlformats.org/drawingml/2006/wordprocessingDrawing" xmlns:w10="urn:schemas-microsoft-com:office:word" xmlns:w="http://schemas.openxmlformats.org/wordprocessingml/2006/main" xmlns:w14="http://schemas.microsoft.com/office/word/2010/wordml" xmlns:w15="http://schemas.microsoft.com/office/word/2012/wordml" xmlns:w16cex="http://schemas.microsoft.com/office/word/2018/wordml/cex" xmlns:w16cid="http://schemas.microsoft.com/office/word/2016/wordml/cid" xmlns:w16="http://schemas.microsoft.com/office/word/2018/wordml" xmlns:w16se="http://schemas.microsoft.com/office/word/2015/wordml/symex" xmlns:wpg="http://schemas.microsoft.com/office/word/2010/wordprocessingGroup" xmlns:wpi="http://schemas.microsoft.com/office/word/2010/wordprocessingInk" xmlns:wne="http://schemas.microsoft.com/office/word/2006/wordml" xmlns:wps="http://schemas.microsoft.com/office/word/2010/wordprocessingShape" mc:Ignorable="w14 w15 w16se w16cid w16 w16cex wp14">
   <w:endnote w:type="separator" w:id="-1">
@@ -2154,7 +2205,7 @@
         <w:color w:val="FF0000"/>
       </w:rPr>
     </w:pPr>
-    <w:bookmarkStart w:id="4" w:name="__DdeLink__668_3819375287"/>
+    <w:bookmarkStart w:id="6" w:name="__DdeLink__668_3819375287"/>
     <w:r>
       <w:rPr>
         <w:rFonts w:ascii="Calibri" w:hAnsi="Calibri" w:cs="Arial"/>
@@ -2235,7 +2286,7 @@
       </w:rPr>
       <w:t>}</w:t>
     </w:r>
-    <w:bookmarkEnd w:id="4"/>
+    <w:bookmarkEnd w:id="6"/>
   </w:p>
   <w:p>
     <w:pPr>
@@ -2583,6 +2634,17 @@
     <w:abstractNumId w:val="1"/>
   </w:num>
 </w:numbering>
+</file>
+
+<file path=word/people.xml><?xml version="1.0" encoding="utf-8"?>
+<w15:people xmlns:wpc="http://schemas.microsoft.com/office/word/2010/wordprocessingCanvas" xmlns:cx="http://schemas.microsoft.com/office/drawing/2014/chartex" xmlns:cx1="http://schemas.microsoft.com/office/drawing/2015/9/8/chartex" xmlns:cx2="http://schemas.microsoft.com/office/drawing/2015/10/21/chartex" xmlns:cx3="http://schemas.microsoft.com/office/drawing/2016/5/9/chartex" xmlns:cx4="http://schemas.microsoft.com/office/drawing/2016/5/10/chartex" xmlns:cx5="http://schemas.microsoft.com/office/drawing/2016/5/11/chartex" xmlns:cx6="http://schemas.microsoft.com/office/drawing/2016/5/12/chartex" xmlns:cx7="http://schemas.microsoft.com/office/drawing/2016/5/13/chartex" xmlns:cx8="http://schemas.microsoft.com/office/drawing/2016/5/14/chartex" xmlns:mc="http://schemas.openxmlformats.org/markup-compatibility/2006" xmlns:aink="http://schemas.microsoft.com/office/drawing/2016/ink" xmlns:am3d="http://schemas.microsoft.com/office/drawing/2017/model3d" xmlns:o="urn:schemas-microsoft-com:office:office" xmlns:r="http://schemas.openxmlformats.org/officeDocument/2006/relationships" xmlns:m="http://schemas.openxmlformats.org/officeDocument/2006/math" xmlns:v="urn:schemas-microsoft-com:vml" xmlns:wp14="http://schemas.microsoft.com/office/word/2010/wordprocessingDrawing" xmlns:wp="http://schemas.openxmlformats.org/drawingml/2006/wordprocessingDrawing" xmlns:w10="urn:schemas-microsoft-com:office:word" xmlns:w="http://schemas.openxmlformats.org/wordprocessingml/2006/main" xmlns:w14="http://schemas.microsoft.com/office/word/2010/wordml" xmlns:w15="http://schemas.microsoft.com/office/word/2012/wordml" xmlns:w16cex="http://schemas.microsoft.com/office/word/2018/wordml/cex" xmlns:w16cid="http://schemas.microsoft.com/office/word/2016/wordml/cid" xmlns:w16="http://schemas.microsoft.com/office/word/2018/wordml" xmlns:w16se="http://schemas.microsoft.com/office/word/2015/wordml/symex" xmlns:wpg="http://schemas.microsoft.com/office/word/2010/wordprocessingGroup" xmlns:wpi="http://schemas.microsoft.com/office/word/2010/wordprocessingInk" xmlns:wne="http://schemas.microsoft.com/office/word/2006/wordml" xmlns:wps="http://schemas.microsoft.com/office/word/2010/wordprocessingShape" mc:Ignorable="w14 w15 w16se w16cid w16 w16cex wp14">
+  <w15:person w15:author="Luke Mitchell">
+    <w15:presenceInfo w15:providerId="Windows Live" w15:userId="e333c9dc04cd8990"/>
+  </w15:person>
+  <w15:person w15:author="Leinweber, Rachelle R EMLI:EX">
+    <w15:presenceInfo w15:providerId="AD" w15:userId="S::Rachelle.Leinweber@gov.bc.ca::34be282e-6ff2-44dc-8e3e-3521cfaa283d"/>
+  </w15:person>
+</w15:people>
 </file>
 
 <file path=word/styles.xml><?xml version="1.0" encoding="utf-8"?>
@@ -3614,10 +3676,222 @@
 <b:Sources xmlns:b="http://schemas.openxmlformats.org/officeDocument/2006/bibliography" xmlns="http://schemas.openxmlformats.org/officeDocument/2006/bibliography" SelectedStyle="\APASixthEditionOfficeOnline.xsl" StyleName="APA" Version="6"/>
 </file>
 
+<file path=customXml/item2.xml><?xml version="1.0" encoding="utf-8"?>
+<ct:contentTypeSchema xmlns:ct="http://schemas.microsoft.com/office/2006/metadata/contentType" xmlns:ma="http://schemas.microsoft.com/office/2006/metadata/properties/metaAttributes" ct:_="" ma:_="" ma:contentTypeName="Document" ma:contentTypeID="0x010100882D4BA7F6EDA94B8AD59ED710794DF3" ma:contentTypeVersion="" ma:contentTypeDescription="Create a new document." ma:contentTypeScope="" ma:versionID="2b9c737c1d9535fa88319250b54fd80c">
+  <xsd:schema xmlns:xsd="http://www.w3.org/2001/XMLSchema" xmlns:xs="http://www.w3.org/2001/XMLSchema" xmlns:p="http://schemas.microsoft.com/office/2006/metadata/properties" xmlns:ns2="3aaeb8ea-11c5-42a3-82a0-f4386a047b89" xmlns:ns3="9bd89863-55d5-4885-aa93-b1437c76bca5" targetNamespace="http://schemas.microsoft.com/office/2006/metadata/properties" ma:root="true" ma:fieldsID="bb1ffa6c956e180fcc2a5c567130761b" ns2:_="" ns3:_="">
+    <xsd:import namespace="3aaeb8ea-11c5-42a3-82a0-f4386a047b89"/>
+    <xsd:import namespace="9bd89863-55d5-4885-aa93-b1437c76bca5"/>
+    <xsd:element name="properties">
+      <xsd:complexType>
+        <xsd:sequence>
+          <xsd:element name="documentManagement">
+            <xsd:complexType>
+              <xsd:all>
+                <xsd:element ref="ns2:SharedWithUsers" minOccurs="0"/>
+                <xsd:element ref="ns3:DisplayOrder" minOccurs="0"/>
+                <xsd:element ref="ns3:Item" minOccurs="0"/>
+              </xsd:all>
+            </xsd:complexType>
+          </xsd:element>
+        </xsd:sequence>
+      </xsd:complexType>
+    </xsd:element>
+  </xsd:schema>
+  <xsd:schema xmlns:xsd="http://www.w3.org/2001/XMLSchema" xmlns:xs="http://www.w3.org/2001/XMLSchema" xmlns:dms="http://schemas.microsoft.com/office/2006/documentManagement/types" xmlns:pc="http://schemas.microsoft.com/office/infopath/2007/PartnerControls" targetNamespace="3aaeb8ea-11c5-42a3-82a0-f4386a047b89" elementFormDefault="qualified">
+    <xsd:import namespace="http://schemas.microsoft.com/office/2006/documentManagement/types"/>
+    <xsd:import namespace="http://schemas.microsoft.com/office/infopath/2007/PartnerControls"/>
+    <xsd:element name="SharedWithUsers" ma:index="8" nillable="true" ma:displayName="Shared With" ma:internalName="SharedWithUsers" ma:readOnly="true">
+      <xsd:complexType>
+        <xsd:complexContent>
+          <xsd:extension base="dms:UserMulti">
+            <xsd:sequence>
+              <xsd:element name="UserInfo" minOccurs="0" maxOccurs="unbounded">
+                <xsd:complexType>
+                  <xsd:sequence>
+                    <xsd:element name="DisplayName" type="xsd:string" minOccurs="0"/>
+                    <xsd:element name="AccountId" type="dms:UserId" minOccurs="0" nillable="true"/>
+                    <xsd:element name="AccountType" type="xsd:string" minOccurs="0"/>
+                  </xsd:sequence>
+                </xsd:complexType>
+              </xsd:element>
+            </xsd:sequence>
+          </xsd:extension>
+        </xsd:complexContent>
+      </xsd:complexType>
+    </xsd:element>
+  </xsd:schema>
+  <xsd:schema xmlns:xsd="http://www.w3.org/2001/XMLSchema" xmlns:xs="http://www.w3.org/2001/XMLSchema" xmlns:dms="http://schemas.microsoft.com/office/2006/documentManagement/types" xmlns:pc="http://schemas.microsoft.com/office/infopath/2007/PartnerControls" targetNamespace="9bd89863-55d5-4885-aa93-b1437c76bca5" elementFormDefault="qualified">
+    <xsd:import namespace="http://schemas.microsoft.com/office/2006/documentManagement/types"/>
+    <xsd:import namespace="http://schemas.microsoft.com/office/infopath/2007/PartnerControls"/>
+    <xsd:element name="DisplayOrder" ma:index="9" nillable="true" ma:displayName="DisplayOrder" ma:decimals="5" ma:default="0" ma:internalName="DisplayOrder">
+      <xsd:simpleType>
+        <xsd:restriction base="dms:Number"/>
+      </xsd:simpleType>
+    </xsd:element>
+    <xsd:element name="Item" ma:index="10" nillable="true" ma:displayName="Item" ma:indexed="true" ma:list="{ee51b99a-ea57-4651-a80d-18bdd03d8d6e}" ma:internalName="Item" ma:showField="ID">
+      <xsd:simpleType>
+        <xsd:restriction base="dms:Lookup"/>
+      </xsd:simpleType>
+    </xsd:element>
+  </xsd:schema>
+  <xsd:schema xmlns="http://schemas.openxmlformats.org/package/2006/metadata/core-properties" xmlns:xsd="http://www.w3.org/2001/XMLSchema" xmlns:xsi="http://www.w3.org/2001/XMLSchema-instance" xmlns:dc="http://purl.org/dc/elements/1.1/" xmlns:dcterms="http://purl.org/dc/terms/" xmlns:odoc="http://schemas.microsoft.com/internal/obd" targetNamespace="http://schemas.openxmlformats.org/package/2006/metadata/core-properties" elementFormDefault="qualified" attributeFormDefault="unqualified" blockDefault="#all">
+    <xsd:import namespace="http://purl.org/dc/elements/1.1/" schemaLocation="http://dublincore.org/schemas/xmls/qdc/2003/04/02/dc.xsd"/>
+    <xsd:import namespace="http://purl.org/dc/terms/" schemaLocation="http://dublincore.org/schemas/xmls/qdc/2003/04/02/dcterms.xsd"/>
+    <xsd:element name="coreProperties" type="CT_coreProperties"/>
+    <xsd:complexType name="CT_coreProperties">
+      <xsd:all>
+        <xsd:element ref="dc:creator" minOccurs="0" maxOccurs="1"/>
+        <xsd:element ref="dcterms:created" minOccurs="0" maxOccurs="1"/>
+        <xsd:element ref="dc:identifier" minOccurs="0" maxOccurs="1"/>
+        <xsd:element name="contentType" minOccurs="0" maxOccurs="1" type="xsd:string" ma:index="0" ma:displayName="Content Type"/>
+        <xsd:element ref="dc:title" minOccurs="0" maxOccurs="1" ma:index="4" ma:displayName="Title"/>
+        <xsd:element ref="dc:subject" minOccurs="0" maxOccurs="1"/>
+        <xsd:element ref="dc:description" minOccurs="0" maxOccurs="1"/>
+        <xsd:element name="keywords" minOccurs="0" maxOccurs="1" type="xsd:string"/>
+        <xsd:element ref="dc:language" minOccurs="0" maxOccurs="1"/>
+        <xsd:element name="category" minOccurs="0" maxOccurs="1" type="xsd:string"/>
+        <xsd:element name="version" minOccurs="0" maxOccurs="1" type="xsd:string"/>
+        <xsd:element name="revision" minOccurs="0" maxOccurs="1" type="xsd:string">
+          <xsd:annotation>
+            <xsd:documentation>
+                        This value indicates the number of saves or revisions. The application is responsible for updating this value after each revision.
+                    </xsd:documentation>
+          </xsd:annotation>
+        </xsd:element>
+        <xsd:element name="lastModifiedBy" minOccurs="0" maxOccurs="1" type="xsd:string"/>
+        <xsd:element ref="dcterms:modified" minOccurs="0" maxOccurs="1"/>
+        <xsd:element name="contentStatus" minOccurs="0" maxOccurs="1" type="xsd:string"/>
+      </xsd:all>
+    </xsd:complexType>
+  </xsd:schema>
+  <xs:schema xmlns:pc="http://schemas.microsoft.com/office/infopath/2007/PartnerControls" xmlns:xs="http://www.w3.org/2001/XMLSchema" targetNamespace="http://schemas.microsoft.com/office/infopath/2007/PartnerControls" elementFormDefault="qualified" attributeFormDefault="unqualified">
+    <xs:element name="Person">
+      <xs:complexType>
+        <xs:sequence>
+          <xs:element ref="pc:DisplayName" minOccurs="0"/>
+          <xs:element ref="pc:AccountId" minOccurs="0"/>
+          <xs:element ref="pc:AccountType" minOccurs="0"/>
+        </xs:sequence>
+      </xs:complexType>
+    </xs:element>
+    <xs:element name="DisplayName" type="xs:string"/>
+    <xs:element name="AccountId" type="xs:string"/>
+    <xs:element name="AccountType" type="xs:string"/>
+    <xs:element name="BDCAssociatedEntity">
+      <xs:complexType>
+        <xs:sequence>
+          <xs:element ref="pc:BDCEntity" minOccurs="0" maxOccurs="unbounded"/>
+        </xs:sequence>
+        <xs:attribute ref="pc:EntityNamespace"/>
+        <xs:attribute ref="pc:EntityName"/>
+        <xs:attribute ref="pc:SystemInstanceName"/>
+        <xs:attribute ref="pc:AssociationName"/>
+      </xs:complexType>
+    </xs:element>
+    <xs:attribute name="EntityNamespace" type="xs:string"/>
+    <xs:attribute name="EntityName" type="xs:string"/>
+    <xs:attribute name="SystemInstanceName" type="xs:string"/>
+    <xs:attribute name="AssociationName" type="xs:string"/>
+    <xs:element name="BDCEntity">
+      <xs:complexType>
+        <xs:sequence>
+          <xs:element ref="pc:EntityDisplayName" minOccurs="0"/>
+          <xs:element ref="pc:EntityInstanceReference" minOccurs="0"/>
+          <xs:element ref="pc:EntityId1" minOccurs="0"/>
+          <xs:element ref="pc:EntityId2" minOccurs="0"/>
+          <xs:element ref="pc:EntityId3" minOccurs="0"/>
+          <xs:element ref="pc:EntityId4" minOccurs="0"/>
+          <xs:element ref="pc:EntityId5" minOccurs="0"/>
+        </xs:sequence>
+      </xs:complexType>
+    </xs:element>
+    <xs:element name="EntityDisplayName" type="xs:string"/>
+    <xs:element name="EntityInstanceReference" type="xs:string"/>
+    <xs:element name="EntityId1" type="xs:string"/>
+    <xs:element name="EntityId2" type="xs:string"/>
+    <xs:element name="EntityId3" type="xs:string"/>
+    <xs:element name="EntityId4" type="xs:string"/>
+    <xs:element name="EntityId5" type="xs:string"/>
+    <xs:element name="Terms">
+      <xs:complexType>
+        <xs:sequence>
+          <xs:element ref="pc:TermInfo" minOccurs="0" maxOccurs="unbounded"/>
+        </xs:sequence>
+      </xs:complexType>
+    </xs:element>
+    <xs:element name="TermInfo">
+      <xs:complexType>
+        <xs:sequence>
+          <xs:element ref="pc:TermName" minOccurs="0"/>
+          <xs:element ref="pc:TermId" minOccurs="0"/>
+        </xs:sequence>
+      </xs:complexType>
+    </xs:element>
+    <xs:element name="TermName" type="xs:string"/>
+    <xs:element name="TermId" type="xs:string"/>
+  </xs:schema>
+</ct:contentTypeSchema>
+</file>
+
+<file path=customXml/item3.xml><?xml version="1.0" encoding="utf-8"?>
+<p:properties xmlns:p="http://schemas.microsoft.com/office/2006/metadata/properties" xmlns:xsi="http://www.w3.org/2001/XMLSchema-instance" xmlns:pc="http://schemas.microsoft.com/office/infopath/2007/PartnerControls">
+  <documentManagement>
+    <Item xmlns="9bd89863-55d5-4885-aa93-b1437c76bca5" xsi:nil="true"/>
+    <DisplayOrder xmlns="9bd89863-55d5-4885-aa93-b1437c76bca5">131070</DisplayOrder>
+  </documentManagement>
+</p:properties>
+</file>
+
+<file path=customXml/item4.xml><?xml version="1.0" encoding="utf-8"?>
+<?mso-contentType ?>
+<FormTemplates xmlns="http://schemas.microsoft.com/sharepoint/v3/contenttype/forms">
+  <Display>DocumentLibraryForm</Display>
+  <Edit>DocumentLibraryForm</Edit>
+  <New>DocumentLibraryForm</New>
+</FormTemplates>
+</file>
+
 <file path=customXml/itemProps1.xml><?xml version="1.0" encoding="utf-8"?>
-<ds:datastoreItem xmlns:ds="http://schemas.openxmlformats.org/officeDocument/2006/customXml" ds:itemID="{A0C7B422-99CD-4B2C-B0D5-064495516D28}">
+<ds:datastoreItem xmlns:ds="http://schemas.openxmlformats.org/officeDocument/2006/customXml" ds:itemID="{B36FF69F-305E-4ED3-A325-AE59B091219A}">
   <ds:schemaRefs>
     <ds:schemaRef ds:uri="http://schemas.openxmlformats.org/officeDocument/2006/bibliography"/>
   </ds:schemaRefs>
 </ds:datastoreItem>
+</file>
+
+<file path=customXml/itemProps2.xml><?xml version="1.0" encoding="utf-8"?>
+<ds:datastoreItem xmlns:ds="http://schemas.openxmlformats.org/officeDocument/2006/customXml" ds:itemID="{B3B81AED-8973-4E7E-9DE5-4F4BB637A9BD}">
+  <ds:schemaRefs>
+    <ds:schemaRef ds:uri="http://schemas.microsoft.com/office/2006/metadata/contentType"/>
+    <ds:schemaRef ds:uri="http://schemas.microsoft.com/office/2006/metadata/properties/metaAttributes"/>
+    <ds:schemaRef ds:uri="http://www.w3.org/2001/XMLSchema"/>
+    <ds:schemaRef ds:uri="http://schemas.microsoft.com/office/2006/metadata/properties"/>
+    <ds:schemaRef ds:uri="3aaeb8ea-11c5-42a3-82a0-f4386a047b89"/>
+    <ds:schemaRef ds:uri="9bd89863-55d5-4885-aa93-b1437c76bca5"/>
+    <ds:schemaRef ds:uri="http://schemas.microsoft.com/office/2006/documentManagement/types"/>
+    <ds:schemaRef ds:uri="http://schemas.microsoft.com/office/infopath/2007/PartnerControls"/>
+    <ds:schemaRef ds:uri="http://schemas.openxmlformats.org/package/2006/metadata/core-properties"/>
+    <ds:schemaRef ds:uri="http://purl.org/dc/elements/1.1/"/>
+    <ds:schemaRef ds:uri="http://purl.org/dc/terms/"/>
+    <ds:schemaRef ds:uri="http://schemas.microsoft.com/internal/obd"/>
+  </ds:schemaRefs>
+</ds:datastoreItem>
+</file>
+
+<file path=customXml/itemProps3.xml><?xml version="1.0" encoding="utf-8"?>
+<ds:datastoreItem xmlns:ds="http://schemas.openxmlformats.org/officeDocument/2006/customXml" ds:itemID="{65289488-6772-4282-90C9-BEA2AEF8391B}">
+  <ds:schemaRefs>
+    <ds:schemaRef ds:uri="http://schemas.microsoft.com/office/2006/metadata/properties"/>
+    <ds:schemaRef ds:uri="http://schemas.microsoft.com/office/infopath/2007/PartnerControls"/>
+    <ds:schemaRef ds:uri="9bd89863-55d5-4885-aa93-b1437c76bca5"/>
+  </ds:schemaRefs>
+</ds:datastoreItem>
+</file>
+
+<file path=customXml/itemProps4.xml><?xml version="1.0" encoding="utf-8"?>
+<ds:datastoreItem xmlns:ds="http://schemas.openxmlformats.org/officeDocument/2006/customXml" ds:itemID="{65A39973-7200-4CFA-BCD0-153FBACC10FE}">
+  <ds:schemaRefs>
+    <ds:schemaRef ds:uri="http://schemas.microsoft.com/sharepoint/v3/contenttype/forms"/>
+  </ds:schemaRefs>
+</ds:datastoreItem>
 </file>
</xml_diff>

<commit_message>
New conditionally rendered block in SCA for estimated cost overrides
</commit_message>
<xml_diff>
--- a/services/dsrp-api/app/templates/shared_cost_agreement.docx
+++ b/services/dsrp-api/app/templates/shared_cost_agreement.docx
@@ -1,6 +1,6 @@
 
 <file path=word/document.xml><?xml version="1.0" encoding="utf-8"?>
-<w:document xmlns:wpc="http://schemas.microsoft.com/office/word/2010/wordprocessingCanvas" xmlns:cx="http://schemas.microsoft.com/office/drawing/2014/chartex" xmlns:cx1="http://schemas.microsoft.com/office/drawing/2015/9/8/chartex" xmlns:cx2="http://schemas.microsoft.com/office/drawing/2015/10/21/chartex" xmlns:cx3="http://schemas.microsoft.com/office/drawing/2016/5/9/chartex" xmlns:cx4="http://schemas.microsoft.com/office/drawing/2016/5/10/chartex" xmlns:cx5="http://schemas.microsoft.com/office/drawing/2016/5/11/chartex" xmlns:cx6="http://schemas.microsoft.com/office/drawing/2016/5/12/chartex" xmlns:cx7="http://schemas.microsoft.com/office/drawing/2016/5/13/chartex" xmlns:cx8="http://schemas.microsoft.com/office/drawing/2016/5/14/chartex" xmlns:mc="http://schemas.openxmlformats.org/markup-compatibility/2006" xmlns:aink="http://schemas.microsoft.com/office/drawing/2016/ink" xmlns:am3d="http://schemas.microsoft.com/office/drawing/2017/model3d" xmlns:o="urn:schemas-microsoft-com:office:office" xmlns:r="http://schemas.openxmlformats.org/officeDocument/2006/relationships" xmlns:m="http://schemas.openxmlformats.org/officeDocument/2006/math" xmlns:v="urn:schemas-microsoft-com:vml" xmlns:wp14="http://schemas.microsoft.com/office/word/2010/wordprocessingDrawing" xmlns:wp="http://schemas.openxmlformats.org/drawingml/2006/wordprocessingDrawing" xmlns:w10="urn:schemas-microsoft-com:office:word" xmlns:w="http://schemas.openxmlformats.org/wordprocessingml/2006/main" xmlns:w14="http://schemas.microsoft.com/office/word/2010/wordml" xmlns:w15="http://schemas.microsoft.com/office/word/2012/wordml" xmlns:w16cex="http://schemas.microsoft.com/office/word/2018/wordml/cex" xmlns:w16cid="http://schemas.microsoft.com/office/word/2016/wordml/cid" xmlns:w16="http://schemas.microsoft.com/office/word/2018/wordml" xmlns:w16se="http://schemas.microsoft.com/office/word/2015/wordml/symex" xmlns:wpg="http://schemas.microsoft.com/office/word/2010/wordprocessingGroup" xmlns:wpi="http://schemas.microsoft.com/office/word/2010/wordprocessingInk" xmlns:wne="http://schemas.microsoft.com/office/word/2006/wordml" xmlns:wps="http://schemas.microsoft.com/office/word/2010/wordprocessingShape" mc:Ignorable="w14 w15 w16se w16cid w16 w16cex wp14">
+<w:document xmlns:wpc="http://schemas.microsoft.com/office/word/2010/wordprocessingCanvas" xmlns:cx="http://schemas.microsoft.com/office/drawing/2014/chartex" xmlns:cx1="http://schemas.microsoft.com/office/drawing/2015/9/8/chartex" xmlns:cx2="http://schemas.microsoft.com/office/drawing/2015/10/21/chartex" xmlns:cx3="http://schemas.microsoft.com/office/drawing/2016/5/9/chartex" xmlns:cx4="http://schemas.microsoft.com/office/drawing/2016/5/10/chartex" xmlns:cx5="http://schemas.microsoft.com/office/drawing/2016/5/11/chartex" xmlns:cx6="http://schemas.microsoft.com/office/drawing/2016/5/12/chartex" xmlns:cx7="http://schemas.microsoft.com/office/drawing/2016/5/13/chartex" xmlns:cx8="http://schemas.microsoft.com/office/drawing/2016/5/14/chartex" xmlns:mc="http://schemas.openxmlformats.org/markup-compatibility/2006" xmlns:aink="http://schemas.microsoft.com/office/drawing/2016/ink" xmlns:am3d="http://schemas.microsoft.com/office/drawing/2017/model3d" xmlns:o="urn:schemas-microsoft-com:office:office" xmlns:r="http://schemas.openxmlformats.org/officeDocument/2006/relationships" xmlns:m="http://schemas.openxmlformats.org/officeDocument/2006/math" xmlns:v="urn:schemas-microsoft-com:vml" xmlns:wp14="http://schemas.microsoft.com/office/word/2010/wordprocessingDrawing" xmlns:wp="http://schemas.openxmlformats.org/drawingml/2006/wordprocessingDrawing" xmlns:w10="urn:schemas-microsoft-com:office:word" xmlns:w="http://schemas.openxmlformats.org/wordprocessingml/2006/main" xmlns:w14="http://schemas.microsoft.com/office/word/2010/wordml" xmlns:w15="http://schemas.microsoft.com/office/word/2012/wordml" xmlns:w16cex="http://schemas.microsoft.com/office/word/2018/wordml/cex" xmlns:w16cid="http://schemas.microsoft.com/office/word/2016/wordml/cid" xmlns:w16="http://schemas.microsoft.com/office/word/2018/wordml" xmlns:w16sdtdh="http://schemas.microsoft.com/office/word/2020/wordml/sdtdatahash" xmlns:w16se="http://schemas.microsoft.com/office/word/2015/wordml/symex" xmlns:wpg="http://schemas.microsoft.com/office/word/2010/wordprocessingGroup" xmlns:wpi="http://schemas.microsoft.com/office/word/2010/wordprocessingInk" xmlns:wne="http://schemas.microsoft.com/office/word/2006/wordml" xmlns:wps="http://schemas.microsoft.com/office/word/2010/wordprocessingShape" mc:Ignorable="w14 w15 w16se w16cid w16 w16cex w16sdtdh wp14">
   <w:body>
     <w:p>
       <w:pPr>
@@ -501,6 +501,12 @@
     <w:p>
       <w:pPr>
         <w:jc w:val="both"/>
+        <w:rPr>
+          <w:rFonts w:ascii="Calibri" w:hAnsi="Calibri"/>
+          <w:color w:val="000000"/>
+          <w:sz w:val="20"/>
+          <w:lang w:val="en-CA"/>
+        </w:rPr>
       </w:pPr>
       <w:r>
         <w:rPr>
@@ -541,12 +547,21 @@
         <w:t xml:space="preserve"> is pleased to provide funding up to the amount of {</w:t>
       </w:r>
       <w:proofErr w:type="spellStart"/>
-      <w:r>
-        <w:rPr>
-          <w:rFonts w:ascii="Calibri" w:hAnsi="Calibri" w:cs="Arial"/>
-          <w:sz w:val="20"/>
-        </w:rPr>
-        <w:t>d.funding_amount</w:t>
+      <w:proofErr w:type="gramStart"/>
+      <w:r>
+        <w:rPr>
+          <w:rFonts w:ascii="Calibri" w:hAnsi="Calibri" w:cs="Arial"/>
+          <w:sz w:val="20"/>
+        </w:rPr>
+        <w:t>d.funding</w:t>
+      </w:r>
+      <w:proofErr w:type="gramEnd"/>
+      <w:r>
+        <w:rPr>
+          <w:rFonts w:ascii="Calibri" w:hAnsi="Calibri" w:cs="Arial"/>
+          <w:sz w:val="20"/>
+        </w:rPr>
+        <w:t>_amount</w:t>
       </w:r>
       <w:proofErr w:type="spellEnd"/>
       <w:r>
@@ -618,7 +633,74 @@
           <w:sz w:val="20"/>
           <w:lang w:val="en-CA"/>
         </w:rPr>
-        <w:t xml:space="preserve">under the Dormant Sites Reclamation Program, subject to your acceptance of the terms and conditions of the Agreement, as evidenced by your execution and delivery of this Letter to the Province.   </w:t>
+        <w:t>under the Dormant Sites Reclamation Program, subject to your acceptance of the terms and conditions of the Agreement, as evidenced by your execution and delivery of this Letter to the Province.</w:t>
+      </w:r>
+      <w:r>
+        <w:rPr>
+          <w:rFonts w:ascii="Calibri" w:hAnsi="Calibri"/>
+          <w:color w:val="FF0000"/>
+          <w:sz w:val="20"/>
+          <w:lang w:val="en-CA"/>
+        </w:rPr>
+        <w:t>{</w:t>
+      </w:r>
+      <w:proofErr w:type="spellStart"/>
+      <w:r>
+        <w:rPr>
+          <w:rFonts w:ascii="Calibri" w:hAnsi="Calibri"/>
+          <w:color w:val="FF0000"/>
+          <w:sz w:val="20"/>
+          <w:lang w:val="en-CA"/>
+        </w:rPr>
+        <w:t>d.has_estimated_cost_overrides:ifE</w:t>
+      </w:r>
+      <w:r>
+        <w:rPr>
+          <w:rFonts w:ascii="Calibri" w:hAnsi="Calibri"/>
+          <w:color w:val="FF0000"/>
+          <w:sz w:val="20"/>
+          <w:lang w:val="en-CA"/>
+        </w:rPr>
+        <w:t>Q</w:t>
+      </w:r>
+      <w:proofErr w:type="spellEnd"/>
+      <w:r>
+        <w:rPr>
+          <w:rFonts w:ascii="Calibri" w:hAnsi="Calibri"/>
+          <w:color w:val="FF0000"/>
+          <w:sz w:val="20"/>
+          <w:lang w:val="en-CA"/>
+        </w:rPr>
+        <w:t>(tr</w:t>
+      </w:r>
+      <w:r>
+        <w:rPr>
+          <w:rFonts w:ascii="Calibri" w:hAnsi="Calibri"/>
+          <w:color w:val="FF0000"/>
+          <w:sz w:val="20"/>
+          <w:lang w:val="en-CA"/>
+        </w:rPr>
+        <w:t>ue):</w:t>
+      </w:r>
+      <w:proofErr w:type="spellStart"/>
+      <w:r>
+        <w:rPr>
+          <w:rFonts w:ascii="Calibri" w:hAnsi="Calibri"/>
+          <w:color w:val="FF0000"/>
+          <w:sz w:val="20"/>
+          <w:lang w:val="en-CA"/>
+        </w:rPr>
+        <w:t>showBegin</w:t>
+      </w:r>
+      <w:proofErr w:type="spellEnd"/>
+      <w:r>
+        <w:rPr>
+          <w:rFonts w:ascii="Calibri" w:hAnsi="Calibri"/>
+          <w:color w:val="FF0000"/>
+          <w:sz w:val="20"/>
+          <w:lang w:val="en-CA"/>
+        </w:rPr>
+        <w:t>}</w:t>
       </w:r>
     </w:p>
     <w:p>
@@ -626,7 +708,85 @@
         <w:jc w:val="both"/>
         <w:rPr>
           <w:rFonts w:ascii="Calibri" w:hAnsi="Calibri"/>
-          <w:b/>
+          <w:color w:val="000000"/>
+          <w:sz w:val="20"/>
+          <w:lang w:val="en-CA"/>
+        </w:rPr>
+      </w:pPr>
+    </w:p>
+    <w:p>
+      <w:pPr>
+        <w:jc w:val="both"/>
+        <w:rPr>
+          <w:rFonts w:ascii="Calibri" w:hAnsi="Calibri"/>
+          <w:sz w:val="20"/>
+          <w:lang w:val="en-CA"/>
+        </w:rPr>
+      </w:pPr>
+      <w:r>
+        <w:rPr>
+          <w:rFonts w:ascii="Calibri" w:hAnsi="Calibri"/>
+          <w:color w:val="000000"/>
+          <w:sz w:val="20"/>
+          <w:lang w:val="en-CA"/>
+        </w:rPr>
+        <w:t xml:space="preserve">The Province has determined that your estimated costs exceed the deemed liability of the Site, as calculated under the BC Oil and Gas Commission’s Liability Rating Program.  Accordingly, the Province has adjusted the value of the Financial Contribution, as contemplated in Section 7 of the Services Schedule in the General Terms and </w:t>
+      </w:r>
+      <w:proofErr w:type="gramStart"/>
+      <w:r>
+        <w:rPr>
+          <w:rFonts w:ascii="Calibri" w:hAnsi="Calibri"/>
+          <w:color w:val="000000"/>
+          <w:sz w:val="20"/>
+          <w:lang w:val="en-CA"/>
+        </w:rPr>
+        <w:t>Conditions.</w:t>
+      </w:r>
+      <w:r>
+        <w:rPr>
+          <w:rFonts w:ascii="Calibri" w:hAnsi="Calibri"/>
+          <w:color w:val="FF0000"/>
+          <w:sz w:val="20"/>
+          <w:lang w:val="en-CA"/>
+        </w:rPr>
+        <w:t>{</w:t>
+      </w:r>
+      <w:proofErr w:type="spellStart"/>
+      <w:proofErr w:type="gramEnd"/>
+      <w:r>
+        <w:rPr>
+          <w:rFonts w:ascii="Calibri" w:hAnsi="Calibri"/>
+          <w:color w:val="FF0000"/>
+          <w:sz w:val="20"/>
+          <w:lang w:val="en-CA"/>
+        </w:rPr>
+        <w:t>d.has_estimated_cost_overrides:show</w:t>
+      </w:r>
+      <w:r>
+        <w:rPr>
+          <w:rFonts w:ascii="Calibri" w:hAnsi="Calibri"/>
+          <w:color w:val="FF0000"/>
+          <w:sz w:val="20"/>
+          <w:lang w:val="en-CA"/>
+        </w:rPr>
+        <w:t>End</w:t>
+      </w:r>
+      <w:proofErr w:type="spellEnd"/>
+      <w:r>
+        <w:rPr>
+          <w:rFonts w:ascii="Calibri" w:hAnsi="Calibri"/>
+          <w:color w:val="FF0000"/>
+          <w:sz w:val="20"/>
+          <w:lang w:val="en-CA"/>
+        </w:rPr>
+        <w:t>}</w:t>
+      </w:r>
+    </w:p>
+    <w:p>
+      <w:pPr>
+        <w:jc w:val="both"/>
+        <w:rPr>
+          <w:rFonts w:ascii="Calibri" w:hAnsi="Calibri"/>
           <w:color w:val="000000"/>
           <w:sz w:val="20"/>
           <w:lang w:val="en-CA"/>
@@ -979,6 +1139,7 @@
           <w:sz w:val="20"/>
           <w:lang w:val="en-CA"/>
         </w:rPr>
+        <w:lastRenderedPageBreak/>
         <w:t xml:space="preserve">will </w:t>
       </w:r>
       <w:r>
@@ -2340,7 +2501,7 @@
 </file>
 
 <file path=word/endnotes.xml><?xml version="1.0" encoding="utf-8"?>
-<w:endnotes xmlns:wpc="http://schemas.microsoft.com/office/word/2010/wordprocessingCanvas" xmlns:cx="http://schemas.microsoft.com/office/drawing/2014/chartex" xmlns:cx1="http://schemas.microsoft.com/office/drawing/2015/9/8/chartex" xmlns:cx2="http://schemas.microsoft.com/office/drawing/2015/10/21/chartex" xmlns:cx3="http://schemas.microsoft.com/office/drawing/2016/5/9/chartex" xmlns:cx4="http://schemas.microsoft.com/office/drawing/2016/5/10/chartex" xmlns:cx5="http://schemas.microsoft.com/office/drawing/2016/5/11/chartex" xmlns:cx6="http://schemas.microsoft.com/office/drawing/2016/5/12/chartex" xmlns:cx7="http://schemas.microsoft.com/office/drawing/2016/5/13/chartex" xmlns:cx8="http://schemas.microsoft.com/office/drawing/2016/5/14/chartex" xmlns:mc="http://schemas.openxmlformats.org/markup-compatibility/2006" xmlns:aink="http://schemas.microsoft.com/office/drawing/2016/ink" xmlns:am3d="http://schemas.microsoft.com/office/drawing/2017/model3d" xmlns:o="urn:schemas-microsoft-com:office:office" xmlns:r="http://schemas.openxmlformats.org/officeDocument/2006/relationships" xmlns:m="http://schemas.openxmlformats.org/officeDocument/2006/math" xmlns:v="urn:schemas-microsoft-com:vml" xmlns:wp14="http://schemas.microsoft.com/office/word/2010/wordprocessingDrawing" xmlns:wp="http://schemas.openxmlformats.org/drawingml/2006/wordprocessingDrawing" xmlns:w10="urn:schemas-microsoft-com:office:word" xmlns:w="http://schemas.openxmlformats.org/wordprocessingml/2006/main" xmlns:w14="http://schemas.microsoft.com/office/word/2010/wordml" xmlns:w15="http://schemas.microsoft.com/office/word/2012/wordml" xmlns:w16cex="http://schemas.microsoft.com/office/word/2018/wordml/cex" xmlns:w16cid="http://schemas.microsoft.com/office/word/2016/wordml/cid" xmlns:w16="http://schemas.microsoft.com/office/word/2018/wordml" xmlns:w16se="http://schemas.microsoft.com/office/word/2015/wordml/symex" xmlns:wpg="http://schemas.microsoft.com/office/word/2010/wordprocessingGroup" xmlns:wpi="http://schemas.microsoft.com/office/word/2010/wordprocessingInk" xmlns:wne="http://schemas.microsoft.com/office/word/2006/wordml" xmlns:wps="http://schemas.microsoft.com/office/word/2010/wordprocessingShape" mc:Ignorable="w14 w15 w16se w16cid w16 w16cex wp14">
+<w:endnotes xmlns:wpc="http://schemas.microsoft.com/office/word/2010/wordprocessingCanvas" xmlns:cx="http://schemas.microsoft.com/office/drawing/2014/chartex" xmlns:cx1="http://schemas.microsoft.com/office/drawing/2015/9/8/chartex" xmlns:cx2="http://schemas.microsoft.com/office/drawing/2015/10/21/chartex" xmlns:cx3="http://schemas.microsoft.com/office/drawing/2016/5/9/chartex" xmlns:cx4="http://schemas.microsoft.com/office/drawing/2016/5/10/chartex" xmlns:cx5="http://schemas.microsoft.com/office/drawing/2016/5/11/chartex" xmlns:cx6="http://schemas.microsoft.com/office/drawing/2016/5/12/chartex" xmlns:cx7="http://schemas.microsoft.com/office/drawing/2016/5/13/chartex" xmlns:cx8="http://schemas.microsoft.com/office/drawing/2016/5/14/chartex" xmlns:mc="http://schemas.openxmlformats.org/markup-compatibility/2006" xmlns:aink="http://schemas.microsoft.com/office/drawing/2016/ink" xmlns:am3d="http://schemas.microsoft.com/office/drawing/2017/model3d" xmlns:o="urn:schemas-microsoft-com:office:office" xmlns:r="http://schemas.openxmlformats.org/officeDocument/2006/relationships" xmlns:m="http://schemas.openxmlformats.org/officeDocument/2006/math" xmlns:v="urn:schemas-microsoft-com:vml" xmlns:wp14="http://schemas.microsoft.com/office/word/2010/wordprocessingDrawing" xmlns:wp="http://schemas.openxmlformats.org/drawingml/2006/wordprocessingDrawing" xmlns:w10="urn:schemas-microsoft-com:office:word" xmlns:w="http://schemas.openxmlformats.org/wordprocessingml/2006/main" xmlns:w14="http://schemas.microsoft.com/office/word/2010/wordml" xmlns:w15="http://schemas.microsoft.com/office/word/2012/wordml" xmlns:w16cex="http://schemas.microsoft.com/office/word/2018/wordml/cex" xmlns:w16cid="http://schemas.microsoft.com/office/word/2016/wordml/cid" xmlns:w16="http://schemas.microsoft.com/office/word/2018/wordml" xmlns:w16sdtdh="http://schemas.microsoft.com/office/word/2020/wordml/sdtdatahash" xmlns:w16se="http://schemas.microsoft.com/office/word/2015/wordml/symex" xmlns:wpg="http://schemas.microsoft.com/office/word/2010/wordprocessingGroup" xmlns:wpi="http://schemas.microsoft.com/office/word/2010/wordprocessingInk" xmlns:wne="http://schemas.microsoft.com/office/word/2006/wordml" xmlns:wps="http://schemas.microsoft.com/office/word/2010/wordprocessingShape" mc:Ignorable="w14 w15 w16se w16cid w16 w16cex w16sdtdh wp14">
   <w:endnote w:type="separator" w:id="-1">
     <w:p>
       <w:r>
@@ -2359,7 +2520,7 @@
 </file>
 
 <file path=word/footer1.xml><?xml version="1.0" encoding="utf-8"?>
-<w:ftr xmlns:wpc="http://schemas.microsoft.com/office/word/2010/wordprocessingCanvas" xmlns:cx="http://schemas.microsoft.com/office/drawing/2014/chartex" xmlns:cx1="http://schemas.microsoft.com/office/drawing/2015/9/8/chartex" xmlns:cx2="http://schemas.microsoft.com/office/drawing/2015/10/21/chartex" xmlns:cx3="http://schemas.microsoft.com/office/drawing/2016/5/9/chartex" xmlns:cx4="http://schemas.microsoft.com/office/drawing/2016/5/10/chartex" xmlns:cx5="http://schemas.microsoft.com/office/drawing/2016/5/11/chartex" xmlns:cx6="http://schemas.microsoft.com/office/drawing/2016/5/12/chartex" xmlns:cx7="http://schemas.microsoft.com/office/drawing/2016/5/13/chartex" xmlns:cx8="http://schemas.microsoft.com/office/drawing/2016/5/14/chartex" xmlns:mc="http://schemas.openxmlformats.org/markup-compatibility/2006" xmlns:aink="http://schemas.microsoft.com/office/drawing/2016/ink" xmlns:am3d="http://schemas.microsoft.com/office/drawing/2017/model3d" xmlns:o="urn:schemas-microsoft-com:office:office" xmlns:r="http://schemas.openxmlformats.org/officeDocument/2006/relationships" xmlns:m="http://schemas.openxmlformats.org/officeDocument/2006/math" xmlns:v="urn:schemas-microsoft-com:vml" xmlns:wp14="http://schemas.microsoft.com/office/word/2010/wordprocessingDrawing" xmlns:wp="http://schemas.openxmlformats.org/drawingml/2006/wordprocessingDrawing" xmlns:w10="urn:schemas-microsoft-com:office:word" xmlns:w="http://schemas.openxmlformats.org/wordprocessingml/2006/main" xmlns:w14="http://schemas.microsoft.com/office/word/2010/wordml" xmlns:w15="http://schemas.microsoft.com/office/word/2012/wordml" xmlns:w16cex="http://schemas.microsoft.com/office/word/2018/wordml/cex" xmlns:w16cid="http://schemas.microsoft.com/office/word/2016/wordml/cid" xmlns:w16="http://schemas.microsoft.com/office/word/2018/wordml" xmlns:w16se="http://schemas.microsoft.com/office/word/2015/wordml/symex" xmlns:wpg="http://schemas.microsoft.com/office/word/2010/wordprocessingGroup" xmlns:wpi="http://schemas.microsoft.com/office/word/2010/wordprocessingInk" xmlns:wne="http://schemas.microsoft.com/office/word/2006/wordml" xmlns:wps="http://schemas.microsoft.com/office/word/2010/wordprocessingShape" mc:Ignorable="w14 w15 w16se w16cid w16 w16cex wp14">
+<w:ftr xmlns:wpc="http://schemas.microsoft.com/office/word/2010/wordprocessingCanvas" xmlns:cx="http://schemas.microsoft.com/office/drawing/2014/chartex" xmlns:cx1="http://schemas.microsoft.com/office/drawing/2015/9/8/chartex" xmlns:cx2="http://schemas.microsoft.com/office/drawing/2015/10/21/chartex" xmlns:cx3="http://schemas.microsoft.com/office/drawing/2016/5/9/chartex" xmlns:cx4="http://schemas.microsoft.com/office/drawing/2016/5/10/chartex" xmlns:cx5="http://schemas.microsoft.com/office/drawing/2016/5/11/chartex" xmlns:cx6="http://schemas.microsoft.com/office/drawing/2016/5/12/chartex" xmlns:cx7="http://schemas.microsoft.com/office/drawing/2016/5/13/chartex" xmlns:cx8="http://schemas.microsoft.com/office/drawing/2016/5/14/chartex" xmlns:mc="http://schemas.openxmlformats.org/markup-compatibility/2006" xmlns:aink="http://schemas.microsoft.com/office/drawing/2016/ink" xmlns:am3d="http://schemas.microsoft.com/office/drawing/2017/model3d" xmlns:o="urn:schemas-microsoft-com:office:office" xmlns:r="http://schemas.openxmlformats.org/officeDocument/2006/relationships" xmlns:m="http://schemas.openxmlformats.org/officeDocument/2006/math" xmlns:v="urn:schemas-microsoft-com:vml" xmlns:wp14="http://schemas.microsoft.com/office/word/2010/wordprocessingDrawing" xmlns:wp="http://schemas.openxmlformats.org/drawingml/2006/wordprocessingDrawing" xmlns:w10="urn:schemas-microsoft-com:office:word" xmlns:w="http://schemas.openxmlformats.org/wordprocessingml/2006/main" xmlns:w14="http://schemas.microsoft.com/office/word/2010/wordml" xmlns:w15="http://schemas.microsoft.com/office/word/2012/wordml" xmlns:w16cex="http://schemas.microsoft.com/office/word/2018/wordml/cex" xmlns:w16cid="http://schemas.microsoft.com/office/word/2016/wordml/cid" xmlns:w16="http://schemas.microsoft.com/office/word/2018/wordml" xmlns:w16sdtdh="http://schemas.microsoft.com/office/word/2020/wordml/sdtdatahash" xmlns:w16se="http://schemas.microsoft.com/office/word/2015/wordml/symex" xmlns:wpg="http://schemas.microsoft.com/office/word/2010/wordprocessingGroup" xmlns:wpi="http://schemas.microsoft.com/office/word/2010/wordprocessingInk" xmlns:wne="http://schemas.microsoft.com/office/word/2006/wordml" xmlns:wps="http://schemas.microsoft.com/office/word/2010/wordprocessingShape" mc:Ignorable="w14 w15 w16se w16cid w16 w16cex w16sdtdh wp14">
   <w:p>
     <w:pPr>
       <w:pStyle w:val="Footer"/>
@@ -2417,7 +2578,7 @@
 </file>
 
 <file path=word/footnotes.xml><?xml version="1.0" encoding="utf-8"?>
-<w:footnotes xmlns:wpc="http://schemas.microsoft.com/office/word/2010/wordprocessingCanvas" xmlns:cx="http://schemas.microsoft.com/office/drawing/2014/chartex" xmlns:cx1="http://schemas.microsoft.com/office/drawing/2015/9/8/chartex" xmlns:cx2="http://schemas.microsoft.com/office/drawing/2015/10/21/chartex" xmlns:cx3="http://schemas.microsoft.com/office/drawing/2016/5/9/chartex" xmlns:cx4="http://schemas.microsoft.com/office/drawing/2016/5/10/chartex" xmlns:cx5="http://schemas.microsoft.com/office/drawing/2016/5/11/chartex" xmlns:cx6="http://schemas.microsoft.com/office/drawing/2016/5/12/chartex" xmlns:cx7="http://schemas.microsoft.com/office/drawing/2016/5/13/chartex" xmlns:cx8="http://schemas.microsoft.com/office/drawing/2016/5/14/chartex" xmlns:mc="http://schemas.openxmlformats.org/markup-compatibility/2006" xmlns:aink="http://schemas.microsoft.com/office/drawing/2016/ink" xmlns:am3d="http://schemas.microsoft.com/office/drawing/2017/model3d" xmlns:o="urn:schemas-microsoft-com:office:office" xmlns:r="http://schemas.openxmlformats.org/officeDocument/2006/relationships" xmlns:m="http://schemas.openxmlformats.org/officeDocument/2006/math" xmlns:v="urn:schemas-microsoft-com:vml" xmlns:wp14="http://schemas.microsoft.com/office/word/2010/wordprocessingDrawing" xmlns:wp="http://schemas.openxmlformats.org/drawingml/2006/wordprocessingDrawing" xmlns:w10="urn:schemas-microsoft-com:office:word" xmlns:w="http://schemas.openxmlformats.org/wordprocessingml/2006/main" xmlns:w14="http://schemas.microsoft.com/office/word/2010/wordml" xmlns:w15="http://schemas.microsoft.com/office/word/2012/wordml" xmlns:w16cex="http://schemas.microsoft.com/office/word/2018/wordml/cex" xmlns:w16cid="http://schemas.microsoft.com/office/word/2016/wordml/cid" xmlns:w16="http://schemas.microsoft.com/office/word/2018/wordml" xmlns:w16se="http://schemas.microsoft.com/office/word/2015/wordml/symex" xmlns:wpg="http://schemas.microsoft.com/office/word/2010/wordprocessingGroup" xmlns:wpi="http://schemas.microsoft.com/office/word/2010/wordprocessingInk" xmlns:wne="http://schemas.microsoft.com/office/word/2006/wordml" xmlns:wps="http://schemas.microsoft.com/office/word/2010/wordprocessingShape" mc:Ignorable="w14 w15 w16se w16cid w16 w16cex wp14">
+<w:footnotes xmlns:wpc="http://schemas.microsoft.com/office/word/2010/wordprocessingCanvas" xmlns:cx="http://schemas.microsoft.com/office/drawing/2014/chartex" xmlns:cx1="http://schemas.microsoft.com/office/drawing/2015/9/8/chartex" xmlns:cx2="http://schemas.microsoft.com/office/drawing/2015/10/21/chartex" xmlns:cx3="http://schemas.microsoft.com/office/drawing/2016/5/9/chartex" xmlns:cx4="http://schemas.microsoft.com/office/drawing/2016/5/10/chartex" xmlns:cx5="http://schemas.microsoft.com/office/drawing/2016/5/11/chartex" xmlns:cx6="http://schemas.microsoft.com/office/drawing/2016/5/12/chartex" xmlns:cx7="http://schemas.microsoft.com/office/drawing/2016/5/13/chartex" xmlns:cx8="http://schemas.microsoft.com/office/drawing/2016/5/14/chartex" xmlns:mc="http://schemas.openxmlformats.org/markup-compatibility/2006" xmlns:aink="http://schemas.microsoft.com/office/drawing/2016/ink" xmlns:am3d="http://schemas.microsoft.com/office/drawing/2017/model3d" xmlns:o="urn:schemas-microsoft-com:office:office" xmlns:r="http://schemas.openxmlformats.org/officeDocument/2006/relationships" xmlns:m="http://schemas.openxmlformats.org/officeDocument/2006/math" xmlns:v="urn:schemas-microsoft-com:vml" xmlns:wp14="http://schemas.microsoft.com/office/word/2010/wordprocessingDrawing" xmlns:wp="http://schemas.openxmlformats.org/drawingml/2006/wordprocessingDrawing" xmlns:w10="urn:schemas-microsoft-com:office:word" xmlns:w="http://schemas.openxmlformats.org/wordprocessingml/2006/main" xmlns:w14="http://schemas.microsoft.com/office/word/2010/wordml" xmlns:w15="http://schemas.microsoft.com/office/word/2012/wordml" xmlns:w16cex="http://schemas.microsoft.com/office/word/2018/wordml/cex" xmlns:w16cid="http://schemas.microsoft.com/office/word/2016/wordml/cid" xmlns:w16="http://schemas.microsoft.com/office/word/2018/wordml" xmlns:w16sdtdh="http://schemas.microsoft.com/office/word/2020/wordml/sdtdatahash" xmlns:w16se="http://schemas.microsoft.com/office/word/2015/wordml/symex" xmlns:wpg="http://schemas.microsoft.com/office/word/2010/wordprocessingGroup" xmlns:wpi="http://schemas.microsoft.com/office/word/2010/wordprocessingInk" xmlns:wne="http://schemas.microsoft.com/office/word/2006/wordml" xmlns:wps="http://schemas.microsoft.com/office/word/2010/wordprocessingShape" mc:Ignorable="w14 w15 w16se w16cid w16 w16cex w16sdtdh wp14">
   <w:footnote w:type="separator" w:id="-1">
     <w:p>
       <w:r>
@@ -2436,7 +2597,7 @@
 </file>
 
 <file path=word/numbering.xml><?xml version="1.0" encoding="utf-8"?>
-<w:numbering xmlns:wpc="http://schemas.microsoft.com/office/word/2010/wordprocessingCanvas" xmlns:cx="http://schemas.microsoft.com/office/drawing/2014/chartex" xmlns:cx1="http://schemas.microsoft.com/office/drawing/2015/9/8/chartex" xmlns:cx2="http://schemas.microsoft.com/office/drawing/2015/10/21/chartex" xmlns:cx3="http://schemas.microsoft.com/office/drawing/2016/5/9/chartex" xmlns:cx4="http://schemas.microsoft.com/office/drawing/2016/5/10/chartex" xmlns:cx5="http://schemas.microsoft.com/office/drawing/2016/5/11/chartex" xmlns:cx6="http://schemas.microsoft.com/office/drawing/2016/5/12/chartex" xmlns:cx7="http://schemas.microsoft.com/office/drawing/2016/5/13/chartex" xmlns:cx8="http://schemas.microsoft.com/office/drawing/2016/5/14/chartex" xmlns:mc="http://schemas.openxmlformats.org/markup-compatibility/2006" xmlns:aink="http://schemas.microsoft.com/office/drawing/2016/ink" xmlns:am3d="http://schemas.microsoft.com/office/drawing/2017/model3d" xmlns:o="urn:schemas-microsoft-com:office:office" xmlns:r="http://schemas.openxmlformats.org/officeDocument/2006/relationships" xmlns:m="http://schemas.openxmlformats.org/officeDocument/2006/math" xmlns:v="urn:schemas-microsoft-com:vml" xmlns:wp14="http://schemas.microsoft.com/office/word/2010/wordprocessingDrawing" xmlns:wp="http://schemas.openxmlformats.org/drawingml/2006/wordprocessingDrawing" xmlns:w10="urn:schemas-microsoft-com:office:word" xmlns:w="http://schemas.openxmlformats.org/wordprocessingml/2006/main" xmlns:w14="http://schemas.microsoft.com/office/word/2010/wordml" xmlns:w15="http://schemas.microsoft.com/office/word/2012/wordml" xmlns:w16cex="http://schemas.microsoft.com/office/word/2018/wordml/cex" xmlns:w16cid="http://schemas.microsoft.com/office/word/2016/wordml/cid" xmlns:w16="http://schemas.microsoft.com/office/word/2018/wordml" xmlns:w16se="http://schemas.microsoft.com/office/word/2015/wordml/symex" xmlns:wpg="http://schemas.microsoft.com/office/word/2010/wordprocessingGroup" xmlns:wpi="http://schemas.microsoft.com/office/word/2010/wordprocessingInk" xmlns:wne="http://schemas.microsoft.com/office/word/2006/wordml" xmlns:wps="http://schemas.microsoft.com/office/word/2010/wordprocessingShape" mc:Ignorable="w14 w15 w16se w16cid w16 w16cex wp14">
+<w:numbering xmlns:wpc="http://schemas.microsoft.com/office/word/2010/wordprocessingCanvas" xmlns:cx="http://schemas.microsoft.com/office/drawing/2014/chartex" xmlns:cx1="http://schemas.microsoft.com/office/drawing/2015/9/8/chartex" xmlns:cx2="http://schemas.microsoft.com/office/drawing/2015/10/21/chartex" xmlns:cx3="http://schemas.microsoft.com/office/drawing/2016/5/9/chartex" xmlns:cx4="http://schemas.microsoft.com/office/drawing/2016/5/10/chartex" xmlns:cx5="http://schemas.microsoft.com/office/drawing/2016/5/11/chartex" xmlns:cx6="http://schemas.microsoft.com/office/drawing/2016/5/12/chartex" xmlns:cx7="http://schemas.microsoft.com/office/drawing/2016/5/13/chartex" xmlns:cx8="http://schemas.microsoft.com/office/drawing/2016/5/14/chartex" xmlns:mc="http://schemas.openxmlformats.org/markup-compatibility/2006" xmlns:aink="http://schemas.microsoft.com/office/drawing/2016/ink" xmlns:am3d="http://schemas.microsoft.com/office/drawing/2017/model3d" xmlns:o="urn:schemas-microsoft-com:office:office" xmlns:r="http://schemas.openxmlformats.org/officeDocument/2006/relationships" xmlns:m="http://schemas.openxmlformats.org/officeDocument/2006/math" xmlns:v="urn:schemas-microsoft-com:vml" xmlns:wp14="http://schemas.microsoft.com/office/word/2010/wordprocessingDrawing" xmlns:wp="http://schemas.openxmlformats.org/drawingml/2006/wordprocessingDrawing" xmlns:w10="urn:schemas-microsoft-com:office:word" xmlns:w="http://schemas.openxmlformats.org/wordprocessingml/2006/main" xmlns:w14="http://schemas.microsoft.com/office/word/2010/wordml" xmlns:w15="http://schemas.microsoft.com/office/word/2012/wordml" xmlns:w16cex="http://schemas.microsoft.com/office/word/2018/wordml/cex" xmlns:w16cid="http://schemas.microsoft.com/office/word/2016/wordml/cid" xmlns:w16="http://schemas.microsoft.com/office/word/2018/wordml" xmlns:w16sdtdh="http://schemas.microsoft.com/office/word/2020/wordml/sdtdatahash" xmlns:w16se="http://schemas.microsoft.com/office/word/2015/wordml/symex" xmlns:wpg="http://schemas.microsoft.com/office/word/2010/wordprocessingGroup" xmlns:wpi="http://schemas.microsoft.com/office/word/2010/wordprocessingInk" xmlns:wne="http://schemas.microsoft.com/office/word/2006/wordml" xmlns:wps="http://schemas.microsoft.com/office/word/2010/wordprocessingShape" mc:Ignorable="w14 w15 w16se w16cid w16 w16cex w16sdtdh wp14">
   <w:abstractNum w:abstractNumId="0" w15:restartNumberingAfterBreak="0">
     <w:nsid w:val="04FC5DFA"/>
     <w:multiLevelType w:val="multilevel"/>
@@ -2745,7 +2906,7 @@
 </file>
 
 <file path=word/styles.xml><?xml version="1.0" encoding="utf-8"?>
-<w:styles xmlns:mc="http://schemas.openxmlformats.org/markup-compatibility/2006" xmlns:r="http://schemas.openxmlformats.org/officeDocument/2006/relationships" xmlns:w="http://schemas.openxmlformats.org/wordprocessingml/2006/main" xmlns:w14="http://schemas.microsoft.com/office/word/2010/wordml" xmlns:w15="http://schemas.microsoft.com/office/word/2012/wordml" xmlns:w16cex="http://schemas.microsoft.com/office/word/2018/wordml/cex" xmlns:w16cid="http://schemas.microsoft.com/office/word/2016/wordml/cid" xmlns:w16="http://schemas.microsoft.com/office/word/2018/wordml" xmlns:w16se="http://schemas.microsoft.com/office/word/2015/wordml/symex" mc:Ignorable="w14 w15 w16se w16cid w16 w16cex">
+<w:styles xmlns:mc="http://schemas.openxmlformats.org/markup-compatibility/2006" xmlns:r="http://schemas.openxmlformats.org/officeDocument/2006/relationships" xmlns:w="http://schemas.openxmlformats.org/wordprocessingml/2006/main" xmlns:w14="http://schemas.microsoft.com/office/word/2010/wordml" xmlns:w15="http://schemas.microsoft.com/office/word/2012/wordml" xmlns:w16cex="http://schemas.microsoft.com/office/word/2018/wordml/cex" xmlns:w16cid="http://schemas.microsoft.com/office/word/2016/wordml/cid" xmlns:w16="http://schemas.microsoft.com/office/word/2018/wordml" xmlns:w16sdtdh="http://schemas.microsoft.com/office/word/2020/wordml/sdtdatahash" xmlns:w16se="http://schemas.microsoft.com/office/word/2015/wordml/symex" mc:Ignorable="w14 w15 w16se w16cid w16 w16cex w16sdtdh">
   <w:docDefaults>
     <w:rPrDefault>
       <w:rPr>
@@ -3770,6 +3931,28 @@
 </file>
 
 <file path=customXml/item1.xml><?xml version="1.0" encoding="utf-8"?>
+<p:properties xmlns:p="http://schemas.microsoft.com/office/2006/metadata/properties" xmlns:xsi="http://www.w3.org/2001/XMLSchema-instance" xmlns:pc="http://schemas.microsoft.com/office/infopath/2007/PartnerControls">
+  <documentManagement>
+    <Item xmlns="9bd89863-55d5-4885-aa93-b1437c76bca5" xsi:nil="true"/>
+    <DisplayOrder xmlns="9bd89863-55d5-4885-aa93-b1437c76bca5">65535</DisplayOrder>
+  </documentManagement>
+</p:properties>
+</file>
+
+<file path=customXml/item2.xml><?xml version="1.0" encoding="utf-8"?>
+<?mso-contentType ?>
+<FormTemplates xmlns="http://schemas.microsoft.com/sharepoint/v3/contenttype/forms">
+  <Display>DocumentLibraryForm</Display>
+  <Edit>DocumentLibraryForm</Edit>
+  <New>DocumentLibraryForm</New>
+</FormTemplates>
+</file>
+
+<file path=customXml/item3.xml><?xml version="1.0" encoding="utf-8"?>
+<b:Sources xmlns:b="http://schemas.openxmlformats.org/officeDocument/2006/bibliography" xmlns="http://schemas.openxmlformats.org/officeDocument/2006/bibliography" SelectedStyle="\APASixthEditionOfficeOnline.xsl" StyleName="APA" Version="6"/>
+</file>
+
+<file path=customXml/item4.xml><?xml version="1.0" encoding="utf-8"?>
 <ct:contentTypeSchema xmlns:ct="http://schemas.microsoft.com/office/2006/metadata/contentType" xmlns:ma="http://schemas.microsoft.com/office/2006/metadata/properties/metaAttributes" ct:_="" ma:_="" ma:contentTypeName="Document" ma:contentTypeID="0x010100882D4BA7F6EDA94B8AD59ED710794DF3" ma:contentTypeVersion="" ma:contentTypeDescription="Create a new document." ma:contentTypeScope="" ma:versionID="2b9c737c1d9535fa88319250b54fd80c">
   <xsd:schema xmlns:xsd="http://www.w3.org/2001/XMLSchema" xmlns:xs="http://www.w3.org/2001/XMLSchema" xmlns:p="http://schemas.microsoft.com/office/2006/metadata/properties" xmlns:ns2="3aaeb8ea-11c5-42a3-82a0-f4386a047b89" xmlns:ns3="9bd89863-55d5-4885-aa93-b1437c76bca5" targetNamespace="http://schemas.microsoft.com/office/2006/metadata/properties" ma:root="true" ma:fieldsID="bb1ffa6c956e180fcc2a5c567130761b" ns2:_="" ns3:_="">
     <xsd:import namespace="3aaeb8ea-11c5-42a3-82a0-f4386a047b89"/>
@@ -3926,29 +4109,33 @@
 </ct:contentTypeSchema>
 </file>
 
-<file path=customXml/item2.xml><?xml version="1.0" encoding="utf-8"?>
-<b:Sources xmlns:b="http://schemas.openxmlformats.org/officeDocument/2006/bibliography" xmlns="http://schemas.openxmlformats.org/officeDocument/2006/bibliography" SelectedStyle="\APASixthEditionOfficeOnline.xsl" StyleName="APA" Version="6"/>
+<file path=customXml/itemProps1.xml><?xml version="1.0" encoding="utf-8"?>
+<ds:datastoreItem xmlns:ds="http://schemas.openxmlformats.org/officeDocument/2006/customXml" ds:itemID="{65289488-6772-4282-90C9-BEA2AEF8391B}">
+  <ds:schemaRefs>
+    <ds:schemaRef ds:uri="http://schemas.microsoft.com/office/2006/metadata/properties"/>
+    <ds:schemaRef ds:uri="http://schemas.microsoft.com/office/infopath/2007/PartnerControls"/>
+    <ds:schemaRef ds:uri="9bd89863-55d5-4885-aa93-b1437c76bca5"/>
+  </ds:schemaRefs>
+</ds:datastoreItem>
 </file>
 
-<file path=customXml/item3.xml><?xml version="1.0" encoding="utf-8"?>
-<?mso-contentType ?>
-<FormTemplates xmlns="http://schemas.microsoft.com/sharepoint/v3/contenttype/forms">
-  <Display>DocumentLibraryForm</Display>
-  <Edit>DocumentLibraryForm</Edit>
-  <New>DocumentLibraryForm</New>
-</FormTemplates>
+<file path=customXml/itemProps2.xml><?xml version="1.0" encoding="utf-8"?>
+<ds:datastoreItem xmlns:ds="http://schemas.openxmlformats.org/officeDocument/2006/customXml" ds:itemID="{65A39973-7200-4CFA-BCD0-153FBACC10FE}">
+  <ds:schemaRefs>
+    <ds:schemaRef ds:uri="http://schemas.microsoft.com/sharepoint/v3/contenttype/forms"/>
+  </ds:schemaRefs>
+</ds:datastoreItem>
 </file>
 
-<file path=customXml/item4.xml><?xml version="1.0" encoding="utf-8"?>
-<p:properties xmlns:p="http://schemas.microsoft.com/office/2006/metadata/properties" xmlns:xsi="http://www.w3.org/2001/XMLSchema-instance" xmlns:pc="http://schemas.microsoft.com/office/infopath/2007/PartnerControls">
-  <documentManagement>
-    <Item xmlns="9bd89863-55d5-4885-aa93-b1437c76bca5" xsi:nil="true"/>
-    <DisplayOrder xmlns="9bd89863-55d5-4885-aa93-b1437c76bca5">65535</DisplayOrder>
-  </documentManagement>
-</p:properties>
+<file path=customXml/itemProps3.xml><?xml version="1.0" encoding="utf-8"?>
+<ds:datastoreItem xmlns:ds="http://schemas.openxmlformats.org/officeDocument/2006/customXml" ds:itemID="{B36FF69F-305E-4ED3-A325-AE59B091219A}">
+  <ds:schemaRefs>
+    <ds:schemaRef ds:uri="http://schemas.openxmlformats.org/officeDocument/2006/bibliography"/>
+  </ds:schemaRefs>
+</ds:datastoreItem>
 </file>
 
-<file path=customXml/itemProps1.xml><?xml version="1.0" encoding="utf-8"?>
+<file path=customXml/itemProps4.xml><?xml version="1.0" encoding="utf-8"?>
 <ds:datastoreItem xmlns:ds="http://schemas.openxmlformats.org/officeDocument/2006/customXml" ds:itemID="{B3B81AED-8973-4E7E-9DE5-4F4BB637A9BD}">
   <ds:schemaRefs>
     <ds:schemaRef ds:uri="http://schemas.microsoft.com/office/2006/metadata/contentType"/>
@@ -3965,37 +4152,4 @@
     <ds:schemaRef ds:uri="http://schemas.microsoft.com/internal/obd"/>
   </ds:schemaRefs>
 </ds:datastoreItem>
-</file>
-
-<file path=customXml/itemProps2.xml><?xml version="1.0" encoding="utf-8"?>
-<ds:datastoreItem xmlns:ds="http://schemas.openxmlformats.org/officeDocument/2006/customXml" ds:itemID="{B36FF69F-305E-4ED3-A325-AE59B091219A}">
-  <ds:schemaRefs>
-    <ds:schemaRef ds:uri="http://schemas.openxmlformats.org/officeDocument/2006/bibliography"/>
-  </ds:schemaRefs>
-</ds:datastoreItem>
-</file>
-
-<file path=customXml/itemProps3.xml><?xml version="1.0" encoding="utf-8"?>
-<ds:datastoreItem xmlns:ds="http://schemas.openxmlformats.org/officeDocument/2006/customXml" ds:itemID="{65A39973-7200-4CFA-BCD0-153FBACC10FE}">
-  <ds:schemaRefs>
-    <ds:schemaRef ds:uri="http://schemas.microsoft.com/sharepoint/v3/contenttype/forms"/>
-  </ds:schemaRefs>
-</ds:datastoreItem>
-</file>
-
-<file path=customXml/itemProps4.xml><?xml version="1.0" encoding="utf-8"?>
-<ds:datastoreItem xmlns:ds="http://schemas.openxmlformats.org/officeDocument/2006/customXml" ds:itemID="{65289488-6772-4282-90C9-BEA2AEF8391B}">
-  <ds:schemaRefs>
-    <ds:schemaRef ds:uri="http://purl.org/dc/dcmitype/"/>
-    <ds:schemaRef ds:uri="http://purl.org/dc/elements/1.1/"/>
-    <ds:schemaRef ds:uri="http://schemas.microsoft.com/office/2006/metadata/properties"/>
-    <ds:schemaRef ds:uri="http://schemas.openxmlformats.org/package/2006/metadata/core-properties"/>
-    <ds:schemaRef ds:uri="http://schemas.microsoft.com/office/2006/documentManagement/types"/>
-    <ds:schemaRef ds:uri="http://schemas.microsoft.com/office/infopath/2007/PartnerControls"/>
-    <ds:schemaRef ds:uri="http://purl.org/dc/terms/"/>
-    <ds:schemaRef ds:uri="9bd89863-55d5-4885-aa93-b1437c76bca5"/>
-    <ds:schemaRef ds:uri="3aaeb8ea-11c5-42a3-82a0-f4386a047b89"/>
-    <ds:schemaRef ds:uri="http://www.w3.org/XML/1998/namespace"/>
-  </ds:schemaRefs>
-</ds:datastoreItem>
 </file>
</xml_diff>